<commit_message>
updated Syntax Error documentation
</commit_message>
<xml_diff>
--- a/CPRG307E - Assignment 2.docx
+++ b/CPRG307E - Assignment 2.docx
@@ -23,17 +23,7 @@
           <w:color w:val="auto"/>
           <w:lang w:val="en-US"/>
         </w:rPr>
-        <w:t xml:space="preserve">CPRG 307-E - </w:t>
-      </w:r>
-      <w:r>
-        <w:rPr>
-          <w:rFonts w:ascii="Times New Roman" w:hAnsi="Times New Roman" w:cs="Times New Roman"/>
-          <w:i/>
-          <w:iCs/>
-          <w:color w:val="auto"/>
-          <w:lang w:val="en-US"/>
-        </w:rPr>
-        <w:t>Database Programming</w:t>
+        <w:t>CPRG 307-E - Database Programming</w:t>
       </w:r>
     </w:p>
     <w:p>
@@ -84,19 +74,43 @@
           <w:color w:val="auto"/>
           <w:sz w:val="22"/>
           <w:szCs w:val="22"/>
-          <w:lang w:val="en-US"/>
-        </w:rPr>
-      </w:pPr>
+          <w:lang w:val="pt-BR"/>
+        </w:rPr>
+      </w:pPr>
+      <w:proofErr w:type="spellStart"/>
       <w:r>
         <w:rPr>
           <w:rFonts w:ascii="Times New Roman" w:hAnsi="Times New Roman" w:cs="Times New Roman"/>
           <w:color w:val="auto"/>
           <w:sz w:val="22"/>
           <w:szCs w:val="22"/>
-          <w:lang w:val="en-US"/>
-        </w:rPr>
-        <w:t>Prepared by</w:t>
-      </w:r>
+          <w:lang w:val="pt-BR"/>
+        </w:rPr>
+        <w:t>Prepared</w:t>
+      </w:r>
+      <w:proofErr w:type="spellEnd"/>
+      <w:r>
+        <w:rPr>
+          <w:rFonts w:ascii="Times New Roman" w:hAnsi="Times New Roman" w:cs="Times New Roman"/>
+          <w:color w:val="auto"/>
+          <w:sz w:val="22"/>
+          <w:szCs w:val="22"/>
+          <w:lang w:val="pt-BR"/>
+        </w:rPr>
+        <w:t xml:space="preserve"> </w:t>
+      </w:r>
+      <w:proofErr w:type="spellStart"/>
+      <w:r>
+        <w:rPr>
+          <w:rFonts w:ascii="Times New Roman" w:hAnsi="Times New Roman" w:cs="Times New Roman"/>
+          <w:color w:val="auto"/>
+          <w:sz w:val="22"/>
+          <w:szCs w:val="22"/>
+          <w:lang w:val="pt-BR"/>
+        </w:rPr>
+        <w:t>by</w:t>
+      </w:r>
+      <w:proofErr w:type="spellEnd"/>
     </w:p>
     <w:p>
       <w:pPr>
@@ -104,13 +118,13 @@
         <w:jc w:val="center"/>
         <w:rPr>
           <w:rFonts w:ascii="Times New Roman" w:hAnsi="Times New Roman" w:cs="Times New Roman"/>
-          <w:lang w:val="en-US"/>
-        </w:rPr>
-      </w:pPr>
-      <w:r>
-        <w:rPr>
-          <w:rFonts w:ascii="Times New Roman" w:hAnsi="Times New Roman" w:cs="Times New Roman"/>
-          <w:lang w:val="en-US"/>
+          <w:lang w:val="pt-BR"/>
+        </w:rPr>
+      </w:pPr>
+      <w:r>
+        <w:rPr>
+          <w:rFonts w:ascii="Times New Roman" w:hAnsi="Times New Roman" w:cs="Times New Roman"/>
+          <w:lang w:val="pt-BR"/>
         </w:rPr>
         <w:t>Gabriel Ira Siwa</w:t>
       </w:r>
@@ -121,13 +135,13 @@
         <w:jc w:val="center"/>
         <w:rPr>
           <w:rFonts w:ascii="Times New Roman" w:hAnsi="Times New Roman" w:cs="Times New Roman"/>
-          <w:lang w:val="en-US"/>
-        </w:rPr>
-      </w:pPr>
-      <w:r>
-        <w:rPr>
-          <w:rFonts w:ascii="Times New Roman" w:hAnsi="Times New Roman" w:cs="Times New Roman"/>
-          <w:lang w:val="en-US"/>
+          <w:lang w:val="pt-BR"/>
+        </w:rPr>
+      </w:pPr>
+      <w:r>
+        <w:rPr>
+          <w:rFonts w:ascii="Times New Roman" w:hAnsi="Times New Roman" w:cs="Times New Roman"/>
+          <w:lang w:val="pt-BR"/>
         </w:rPr>
         <w:t>Lulubelle Fontelo</w:t>
       </w:r>
@@ -138,16 +152,34 @@
         <w:jc w:val="center"/>
         <w:rPr>
           <w:rFonts w:ascii="Times New Roman" w:hAnsi="Times New Roman" w:cs="Times New Roman"/>
-          <w:lang w:val="en-US"/>
-        </w:rPr>
-      </w:pPr>
-      <w:r>
-        <w:rPr>
-          <w:rFonts w:ascii="Times New Roman" w:hAnsi="Times New Roman" w:cs="Times New Roman"/>
-          <w:lang w:val="en-US"/>
-        </w:rPr>
-        <w:t>Mitzi Vera Escartin</w:t>
-      </w:r>
+          <w:lang w:val="pt-BR"/>
+        </w:rPr>
+      </w:pPr>
+      <w:proofErr w:type="spellStart"/>
+      <w:r>
+        <w:rPr>
+          <w:rFonts w:ascii="Times New Roman" w:hAnsi="Times New Roman" w:cs="Times New Roman"/>
+          <w:lang w:val="pt-BR"/>
+        </w:rPr>
+        <w:t>Mitzi</w:t>
+      </w:r>
+      <w:proofErr w:type="spellEnd"/>
+      <w:r>
+        <w:rPr>
+          <w:rFonts w:ascii="Times New Roman" w:hAnsi="Times New Roman" w:cs="Times New Roman"/>
+          <w:lang w:val="pt-BR"/>
+        </w:rPr>
+        <w:t xml:space="preserve"> Vera </w:t>
+      </w:r>
+      <w:proofErr w:type="spellStart"/>
+      <w:r>
+        <w:rPr>
+          <w:rFonts w:ascii="Times New Roman" w:hAnsi="Times New Roman" w:cs="Times New Roman"/>
+          <w:lang w:val="pt-BR"/>
+        </w:rPr>
+        <w:t>Escartin</w:t>
+      </w:r>
+      <w:proofErr w:type="spellEnd"/>
     </w:p>
     <w:p>
       <w:pPr>
@@ -163,8 +195,17 @@
           <w:rFonts w:ascii="Times New Roman" w:hAnsi="Times New Roman" w:cs="Times New Roman"/>
           <w:lang w:val="en-US"/>
         </w:rPr>
-        <w:t>Alessandra Nicole Claur</w:t>
-      </w:r>
+        <w:t xml:space="preserve">Alessandra Nicole </w:t>
+      </w:r>
+      <w:proofErr w:type="spellStart"/>
+      <w:r>
+        <w:rPr>
+          <w:rFonts w:ascii="Times New Roman" w:hAnsi="Times New Roman" w:cs="Times New Roman"/>
+          <w:lang w:val="en-US"/>
+        </w:rPr>
+        <w:t>Claur</w:t>
+      </w:r>
+      <w:proofErr w:type="spellEnd"/>
     </w:p>
     <w:p>
       <w:pPr>
@@ -239,19 +280,7 @@
         <w:rPr>
           <w:rFonts w:ascii="Times New Roman" w:hAnsi="Times New Roman" w:cs="Times New Roman"/>
         </w:rPr>
-        <w:t xml:space="preserve"> Date: March </w:t>
-      </w:r>
-      <w:r>
-        <w:rPr>
-          <w:rFonts w:ascii="Times New Roman" w:hAnsi="Times New Roman" w:cs="Times New Roman"/>
-        </w:rPr>
-        <w:t>21</w:t>
-      </w:r>
-      <w:r>
-        <w:rPr>
-          <w:rFonts w:ascii="Times New Roman" w:hAnsi="Times New Roman" w:cs="Times New Roman"/>
-        </w:rPr>
-        <w:t>, 2025</w:t>
+        <w:t> Date: March 21, 2025</w:t>
       </w:r>
     </w:p>
     <w:p>
@@ -362,7 +391,14 @@
           <w:rFonts w:ascii="Times New Roman" w:hAnsi="Times New Roman" w:cs="Times New Roman"/>
           <w:lang w:val="en-US"/>
         </w:rPr>
-        <w:t>Code Section in Error:</w:t>
+        <w:t>Code Section in Error</w:t>
+      </w:r>
+      <w:r>
+        <w:rPr>
+          <w:rFonts w:ascii="Times New Roman" w:hAnsi="Times New Roman" w:cs="Times New Roman"/>
+          <w:lang w:val="en-US"/>
+        </w:rPr>
+        <w:t xml:space="preserve"> (Line 47)</w:t>
       </w:r>
     </w:p>
     <w:p>
@@ -376,6 +412,7 @@
       </w:pPr>
       <w:r>
         <w:rPr>
+          <w:noProof/>
           <w:lang w:val="en-US"/>
         </w:rPr>
         <w:drawing>
@@ -450,6 +487,7 @@
       </w:pPr>
       <w:r>
         <w:rPr>
+          <w:noProof/>
           <w:lang w:val="en-US"/>
         </w:rPr>
         <w:drawing>
@@ -541,7 +579,7 @@
           <w:rFonts w:ascii="Times New Roman" w:hAnsi="Times New Roman" w:cs="Times New Roman"/>
           <w:lang w:val="en-US"/>
         </w:rPr>
-        <w:t>Screenshot of the code section that contains the corrected code:</w:t>
+        <w:t>Correction:</w:t>
       </w:r>
     </w:p>
     <w:p>
@@ -562,10 +600,18 @@
           <w:rFonts w:ascii="Times New Roman" w:hAnsi="Times New Roman" w:cs="Times New Roman"/>
           <w:lang w:val="en-US"/>
         </w:rPr>
-        <w:t>Use only two arguments in the NVL function.</w:t>
-      </w:r>
-      <w:r>
-        <w:rPr>
+        <w:t>The correct syntax is to provide only two arguments when using NVL</w:t>
+      </w:r>
+      <w:r>
+        <w:rPr>
+          <w:rFonts w:ascii="Times New Roman" w:hAnsi="Times New Roman" w:cs="Times New Roman"/>
+          <w:lang w:val="en-US"/>
+        </w:rPr>
+        <w:t>.</w:t>
+      </w:r>
+      <w:r>
+        <w:rPr>
+          <w:noProof/>
           <w:lang w:val="en-US"/>
         </w:rPr>
         <w:drawing>
@@ -662,6 +708,14 @@
           <w:rFonts w:ascii="Times New Roman" w:hAnsi="Times New Roman" w:cs="Times New Roman"/>
           <w:lang w:val="en-US"/>
         </w:rPr>
+        <w:t xml:space="preserve"> (Line 72)</w:t>
+      </w:r>
+      <w:r>
+        <w:rPr>
+          <w:rFonts w:ascii="Times New Roman" w:hAnsi="Times New Roman" w:cs="Times New Roman"/>
+          <w:noProof/>
+          <w:lang w:val="en-US"/>
+        </w:rPr>
         <w:drawing>
           <wp:inline distT="0" distB="0" distL="0" distR="0" wp14:anchorId="5E6ABDC9" wp14:editId="707BDFF0">
             <wp:extent cx="5943600" cy="929640"/>
@@ -734,6 +788,7 @@
       <w:r>
         <w:rPr>
           <w:rFonts w:ascii="Times New Roman" w:hAnsi="Times New Roman" w:cs="Times New Roman"/>
+          <w:noProof/>
           <w:lang w:val="en-US"/>
         </w:rPr>
         <w:drawing>
@@ -825,7 +880,7 @@
           <w:rFonts w:ascii="Times New Roman" w:hAnsi="Times New Roman" w:cs="Times New Roman"/>
           <w:lang w:val="en-US"/>
         </w:rPr>
-        <w:t>Screenshot of the code section that contains the corrected code:</w:t>
+        <w:t>Correction:</w:t>
       </w:r>
     </w:p>
     <w:p>
@@ -846,17 +901,18 @@
           <w:rFonts w:ascii="Times New Roman" w:hAnsi="Times New Roman" w:cs="Times New Roman"/>
           <w:lang w:val="en-US"/>
         </w:rPr>
-        <w:t>Add a semicolon at the end of the SQL stateme</w:t>
-      </w:r>
-      <w:r>
-        <w:rPr>
-          <w:rFonts w:ascii="Times New Roman" w:hAnsi="Times New Roman" w:cs="Times New Roman"/>
-          <w:lang w:val="en-US"/>
-        </w:rPr>
-        <w:t>nt</w:t>
-      </w:r>
-      <w:r>
-        <w:rPr>
+        <w:t xml:space="preserve">Add a semicolon at the end of the </w:t>
+      </w:r>
+      <w:r>
+        <w:rPr>
+          <w:rFonts w:ascii="Times New Roman" w:hAnsi="Times New Roman" w:cs="Times New Roman"/>
+          <w:lang w:val="en-US"/>
+        </w:rPr>
+        <w:t>Update statement.</w:t>
+      </w:r>
+      <w:r>
+        <w:rPr>
+          <w:noProof/>
           <w:lang w:val="en-US"/>
         </w:rPr>
         <w:drawing>
@@ -955,11 +1011,26 @@
           <w:rFonts w:ascii="Times New Roman" w:hAnsi="Times New Roman" w:cs="Times New Roman"/>
           <w:lang w:val="en-US"/>
         </w:rPr>
-        <w:t>Code Section in Error:</w:t>
-      </w:r>
-      <w:r>
-        <w:rPr>
-          <w:rFonts w:ascii="Times New Roman" w:hAnsi="Times New Roman" w:cs="Times New Roman"/>
+        <w:t>Code Section in Error</w:t>
+      </w:r>
+      <w:r>
+        <w:rPr>
+          <w:rFonts w:ascii="Times New Roman" w:hAnsi="Times New Roman" w:cs="Times New Roman"/>
+          <w:lang w:val="en-US"/>
+        </w:rPr>
+        <w:t>:</w:t>
+      </w:r>
+      <w:r>
+        <w:rPr>
+          <w:rFonts w:ascii="Times New Roman" w:hAnsi="Times New Roman" w:cs="Times New Roman"/>
+          <w:lang w:val="en-US"/>
+        </w:rPr>
+        <w:t xml:space="preserve"> (Line 121)</w:t>
+      </w:r>
+      <w:r>
+        <w:rPr>
+          <w:rFonts w:ascii="Times New Roman" w:hAnsi="Times New Roman" w:cs="Times New Roman"/>
+          <w:noProof/>
           <w:u w:val="single"/>
           <w:lang w:val="en-US"/>
         </w:rPr>
@@ -1019,6 +1090,7 @@
       <w:r>
         <w:rPr>
           <w:rFonts w:ascii="Times New Roman" w:hAnsi="Times New Roman" w:cs="Times New Roman"/>
+          <w:noProof/>
           <w:lang w:val="en-US"/>
         </w:rPr>
         <w:drawing>
@@ -1095,6 +1167,13 @@
         </w:rPr>
         <w:t>PL/SQL does not support ELSE IF. The correct syntax is ELSIF.</w:t>
       </w:r>
+      <w:r>
+        <w:rPr>
+          <w:rFonts w:ascii="Times New Roman" w:hAnsi="Times New Roman" w:cs="Times New Roman"/>
+          <w:lang w:val="en-US"/>
+        </w:rPr>
+        <w:t xml:space="preserve"> The Else in line 122 is not connected to a valid If, leading to the error PLS-00103.</w:t>
+      </w:r>
     </w:p>
     <w:p>
       <w:pPr>
@@ -1145,6 +1224,7 @@
       <w:r>
         <w:rPr>
           <w:rFonts w:ascii="Times New Roman" w:hAnsi="Times New Roman" w:cs="Times New Roman"/>
+          <w:noProof/>
           <w:lang w:val="en-US"/>
         </w:rPr>
         <w:drawing>
@@ -1246,6 +1326,7 @@
       <w:r>
         <w:rPr>
           <w:rFonts w:ascii="Times New Roman" w:hAnsi="Times New Roman" w:cs="Times New Roman"/>
+          <w:noProof/>
           <w:lang w:val="en-US"/>
         </w:rPr>
         <w:drawing>
@@ -1313,6 +1394,7 @@
       <w:r>
         <w:rPr>
           <w:rFonts w:ascii="Times New Roman" w:hAnsi="Times New Roman" w:cs="Times New Roman"/>
+          <w:noProof/>
           <w:lang w:val="en-US"/>
         </w:rPr>
         <w:drawing>
@@ -1505,6 +1587,7 @@
       <w:r>
         <w:rPr>
           <w:rFonts w:ascii="Times New Roman" w:hAnsi="Times New Roman" w:cs="Times New Roman"/>
+          <w:noProof/>
           <w:lang w:val="en-US"/>
         </w:rPr>
         <w:drawing>
@@ -1593,18 +1676,26 @@
         <w:tab/>
         <w:t>Code Section in Error:</w:t>
       </w:r>
-    </w:p>
-    <w:p>
-      <w:pPr>
-        <w:spacing w:line="480" w:lineRule="auto"/>
-        <w:rPr>
-          <w:rFonts w:ascii="Times New Roman" w:hAnsi="Times New Roman" w:cs="Times New Roman"/>
-          <w:lang w:val="en-US"/>
-        </w:rPr>
-      </w:pPr>
-      <w:r>
-        <w:rPr>
-          <w:rFonts w:ascii="Times New Roman" w:hAnsi="Times New Roman" w:cs="Times New Roman"/>
+      <w:r>
+        <w:rPr>
+          <w:rFonts w:ascii="Times New Roman" w:hAnsi="Times New Roman" w:cs="Times New Roman"/>
+          <w:lang w:val="en-US"/>
+        </w:rPr>
+        <w:t xml:space="preserve"> (Line 147)</w:t>
+      </w:r>
+    </w:p>
+    <w:p>
+      <w:pPr>
+        <w:spacing w:line="480" w:lineRule="auto"/>
+        <w:rPr>
+          <w:rFonts w:ascii="Times New Roman" w:hAnsi="Times New Roman" w:cs="Times New Roman"/>
+          <w:lang w:val="en-US"/>
+        </w:rPr>
+      </w:pPr>
+      <w:r>
+        <w:rPr>
+          <w:rFonts w:ascii="Times New Roman" w:hAnsi="Times New Roman" w:cs="Times New Roman"/>
+          <w:noProof/>
           <w:lang w:val="en-US"/>
         </w:rPr>
         <w:drawing>
@@ -1672,6 +1763,7 @@
       <w:r>
         <w:rPr>
           <w:rFonts w:ascii="Times New Roman" w:hAnsi="Times New Roman" w:cs="Times New Roman"/>
+          <w:noProof/>
           <w:lang w:val="en-US"/>
         </w:rPr>
         <w:drawing>
@@ -1764,23 +1856,6 @@
     </w:p>
     <w:p>
       <w:pPr>
-        <w:spacing w:line="480" w:lineRule="auto"/>
-        <w:ind w:left="720"/>
-        <w:rPr>
-          <w:rFonts w:ascii="Times New Roman" w:hAnsi="Times New Roman" w:cs="Times New Roman"/>
-          <w:lang w:val="en-US"/>
-        </w:rPr>
-      </w:pPr>
-      <w:r>
-        <w:rPr>
-          <w:rFonts w:ascii="Times New Roman" w:hAnsi="Times New Roman" w:cs="Times New Roman"/>
-          <w:lang w:val="en-US"/>
-        </w:rPr>
-        <w:t>Correction:</w:t>
-      </w:r>
-    </w:p>
-    <w:p>
-      <w:pPr>
         <w:pStyle w:val="ListParagraph"/>
         <w:numPr>
           <w:ilvl w:val="0"/>
@@ -1789,6 +1864,82 @@
         <w:spacing w:line="480" w:lineRule="auto"/>
         <w:rPr>
           <w:rFonts w:ascii="Times New Roman" w:hAnsi="Times New Roman" w:cs="Times New Roman"/>
+          <w:color w:val="FF0000"/>
+          <w:lang w:val="en-US"/>
+        </w:rPr>
+      </w:pPr>
+      <w:r>
+        <w:rPr>
+          <w:rFonts w:ascii="Times New Roman" w:hAnsi="Times New Roman" w:cs="Times New Roman"/>
+          <w:color w:val="FF0000"/>
+          <w:lang w:val="en-US"/>
+        </w:rPr>
+        <w:t>The error occurred because there was a missing `</w:t>
+      </w:r>
+      <w:proofErr w:type="gramStart"/>
+      <w:r>
+        <w:rPr>
+          <w:rFonts w:ascii="Times New Roman" w:hAnsi="Times New Roman" w:cs="Times New Roman"/>
+          <w:color w:val="FF0000"/>
+          <w:lang w:val="en-US"/>
+        </w:rPr>
+        <w:t>END;`</w:t>
+      </w:r>
+      <w:proofErr w:type="gramEnd"/>
+      <w:r>
+        <w:rPr>
+          <w:rFonts w:ascii="Times New Roman" w:hAnsi="Times New Roman" w:cs="Times New Roman"/>
+          <w:color w:val="FF0000"/>
+          <w:lang w:val="en-US"/>
+        </w:rPr>
+        <w:t xml:space="preserve"> inside the `BEGIN ... END;` block before `END LOOP;`. If a `BEGIN` block is opened inside the loop, it must be properly closed before `END </w:t>
+      </w:r>
+      <w:proofErr w:type="gramStart"/>
+      <w:r>
+        <w:rPr>
+          <w:rFonts w:ascii="Times New Roman" w:hAnsi="Times New Roman" w:cs="Times New Roman"/>
+          <w:color w:val="FF0000"/>
+          <w:lang w:val="en-US"/>
+        </w:rPr>
+        <w:t>LOOP;`</w:t>
+      </w:r>
+      <w:proofErr w:type="gramEnd"/>
+      <w:r>
+        <w:rPr>
+          <w:rFonts w:ascii="Times New Roman" w:hAnsi="Times New Roman" w:cs="Times New Roman"/>
+          <w:color w:val="FF0000"/>
+          <w:lang w:val="en-US"/>
+        </w:rPr>
+        <w:t>.</w:t>
+      </w:r>
+    </w:p>
+    <w:p>
+      <w:pPr>
+        <w:spacing w:line="480" w:lineRule="auto"/>
+        <w:ind w:left="720"/>
+        <w:rPr>
+          <w:rFonts w:ascii="Times New Roman" w:hAnsi="Times New Roman" w:cs="Times New Roman"/>
+          <w:lang w:val="en-US"/>
+        </w:rPr>
+      </w:pPr>
+      <w:r>
+        <w:rPr>
+          <w:rFonts w:ascii="Times New Roman" w:hAnsi="Times New Roman" w:cs="Times New Roman"/>
+          <w:lang w:val="en-US"/>
+        </w:rPr>
+        <w:t>Correction:</w:t>
+      </w:r>
+    </w:p>
+    <w:p>
+      <w:pPr>
+        <w:pStyle w:val="ListParagraph"/>
+        <w:numPr>
+          <w:ilvl w:val="0"/>
+          <w:numId w:val="7"/>
+        </w:numPr>
+        <w:spacing w:line="480" w:lineRule="auto"/>
+        <w:rPr>
+          <w:rFonts w:ascii="Times New Roman" w:hAnsi="Times New Roman" w:cs="Times New Roman"/>
         </w:rPr>
       </w:pPr>
       <w:r>
@@ -1800,39 +1951,70 @@
     </w:p>
     <w:p>
       <w:pPr>
-        <w:spacing w:line="480" w:lineRule="auto"/>
-        <w:rPr>
-          <w:rFonts w:ascii="Times New Roman" w:hAnsi="Times New Roman" w:cs="Times New Roman"/>
-          <w:lang w:val="en-US"/>
-        </w:rPr>
-      </w:pPr>
-    </w:p>
-    <w:p>
-      <w:pPr>
         <w:pStyle w:val="ListParagraph"/>
-        <w:spacing w:line="480" w:lineRule="auto"/>
-        <w:ind w:left="1080"/>
-        <w:rPr>
-          <w:rFonts w:ascii="Times New Roman" w:hAnsi="Times New Roman" w:cs="Times New Roman"/>
-          <w:lang w:val="en-US"/>
-        </w:rPr>
-      </w:pPr>
-    </w:p>
-    <w:p>
-      <w:pPr>
-        <w:rPr>
-          <w:rFonts w:ascii="Times New Roman" w:hAnsi="Times New Roman" w:cs="Times New Roman"/>
-          <w:u w:val="single"/>
-          <w:lang w:val="en-US"/>
-        </w:rPr>
-      </w:pPr>
-      <w:r>
-        <w:rPr>
-          <w:rFonts w:ascii="Times New Roman" w:hAnsi="Times New Roman" w:cs="Times New Roman"/>
-          <w:u w:val="single"/>
-          <w:lang w:val="en-US"/>
-        </w:rPr>
-        <w:br w:type="page"/>
+        <w:numPr>
+          <w:ilvl w:val="0"/>
+          <w:numId w:val="7"/>
+        </w:numPr>
+        <w:spacing w:line="480" w:lineRule="auto"/>
+        <w:rPr>
+          <w:rFonts w:ascii="Times New Roman" w:hAnsi="Times New Roman" w:cs="Times New Roman"/>
+        </w:rPr>
+      </w:pPr>
+      <w:r>
+        <w:rPr>
+          <w:rFonts w:ascii="Times New Roman" w:hAnsi="Times New Roman" w:cs="Times New Roman"/>
+          <w:color w:val="FF0000"/>
+        </w:rPr>
+        <w:t>Add END to close the Exception block before the end loop</w:t>
+      </w:r>
+    </w:p>
+    <w:p>
+      <w:pPr>
+        <w:spacing w:line="480" w:lineRule="auto"/>
+        <w:rPr>
+          <w:rFonts w:ascii="Times New Roman" w:hAnsi="Times New Roman" w:cs="Times New Roman"/>
+        </w:rPr>
+      </w:pPr>
+      <w:r>
+        <w:rPr>
+          <w:rFonts w:ascii="Times New Roman" w:hAnsi="Times New Roman" w:cs="Times New Roman"/>
+        </w:rPr>
+        <w:drawing>
+          <wp:inline distT="0" distB="0" distL="0" distR="0" wp14:anchorId="700458B6" wp14:editId="0C6ADADA">
+            <wp:extent cx="5267960" cy="1622036"/>
+            <wp:effectExtent l="0" t="0" r="0" b="0"/>
+            <wp:docPr id="1414419517" name="Picture 1" descr="A close-up of a computer screen&#10;&#10;AI-generated content may be incorrect."/>
+            <wp:cNvGraphicFramePr>
+              <a:graphicFrameLocks xmlns:a="http://schemas.openxmlformats.org/drawingml/2006/main" noChangeAspect="1"/>
+            </wp:cNvGraphicFramePr>
+            <a:graphic xmlns:a="http://schemas.openxmlformats.org/drawingml/2006/main">
+              <a:graphicData uri="http://schemas.openxmlformats.org/drawingml/2006/picture">
+                <pic:pic xmlns:pic="http://schemas.openxmlformats.org/drawingml/2006/picture">
+                  <pic:nvPicPr>
+                    <pic:cNvPr id="1414419517" name="Picture 1" descr="A close-up of a computer screen&#10;&#10;AI-generated content may be incorrect."/>
+                    <pic:cNvPicPr/>
+                  </pic:nvPicPr>
+                  <pic:blipFill>
+                    <a:blip r:embed="rId19"/>
+                    <a:stretch>
+                      <a:fillRect/>
+                    </a:stretch>
+                  </pic:blipFill>
+                  <pic:spPr>
+                    <a:xfrm>
+                      <a:off x="0" y="0"/>
+                      <a:ext cx="5272170" cy="1623332"/>
+                    </a:xfrm>
+                    <a:prstGeom prst="rect">
+                      <a:avLst/>
+                    </a:prstGeom>
+                  </pic:spPr>
+                </pic:pic>
+              </a:graphicData>
+            </a:graphic>
+          </wp:inline>
+        </w:drawing>
       </w:r>
     </w:p>
     <w:p>
@@ -1961,6 +2143,159 @@
         <w:tab/>
         <w:t>Correction:</w:t>
       </w:r>
+    </w:p>
+    <w:p>
+      <w:pPr>
+        <w:spacing w:line="480" w:lineRule="auto"/>
+        <w:rPr>
+          <w:rFonts w:ascii="Times New Roman" w:hAnsi="Times New Roman" w:cs="Times New Roman"/>
+          <w:lang w:val="en-US"/>
+        </w:rPr>
+      </w:pPr>
+    </w:p>
+    <w:p>
+      <w:pPr>
+        <w:spacing w:line="480" w:lineRule="auto"/>
+        <w:rPr>
+          <w:rFonts w:ascii="Times New Roman" w:hAnsi="Times New Roman" w:cs="Times New Roman"/>
+          <w:lang w:val="en-US"/>
+        </w:rPr>
+      </w:pPr>
+    </w:p>
+    <w:p>
+      <w:pPr>
+        <w:spacing w:line="480" w:lineRule="auto"/>
+        <w:rPr>
+          <w:rFonts w:ascii="Times New Roman" w:hAnsi="Times New Roman" w:cs="Times New Roman"/>
+          <w:lang w:val="en-US"/>
+        </w:rPr>
+      </w:pPr>
+    </w:p>
+    <w:p>
+      <w:pPr>
+        <w:spacing w:line="480" w:lineRule="auto"/>
+        <w:rPr>
+          <w:rFonts w:ascii="Times New Roman" w:hAnsi="Times New Roman" w:cs="Times New Roman"/>
+          <w:lang w:val="en-US"/>
+        </w:rPr>
+      </w:pPr>
+    </w:p>
+    <w:p>
+      <w:pPr>
+        <w:spacing w:line="480" w:lineRule="auto"/>
+        <w:rPr>
+          <w:rFonts w:ascii="Times New Roman" w:hAnsi="Times New Roman" w:cs="Times New Roman"/>
+          <w:lang w:val="en-US"/>
+        </w:rPr>
+      </w:pPr>
+    </w:p>
+    <w:p>
+      <w:pPr>
+        <w:spacing w:line="480" w:lineRule="auto"/>
+        <w:rPr>
+          <w:rFonts w:ascii="Times New Roman" w:hAnsi="Times New Roman" w:cs="Times New Roman"/>
+          <w:lang w:val="en-US"/>
+        </w:rPr>
+      </w:pPr>
+    </w:p>
+    <w:p>
+      <w:pPr>
+        <w:spacing w:line="480" w:lineRule="auto"/>
+        <w:rPr>
+          <w:rFonts w:ascii="Times New Roman" w:hAnsi="Times New Roman" w:cs="Times New Roman"/>
+          <w:lang w:val="en-US"/>
+        </w:rPr>
+      </w:pPr>
+    </w:p>
+    <w:p>
+      <w:pPr>
+        <w:spacing w:line="480" w:lineRule="auto"/>
+        <w:rPr>
+          <w:rFonts w:ascii="Times New Roman" w:hAnsi="Times New Roman" w:cs="Times New Roman"/>
+          <w:lang w:val="en-US"/>
+        </w:rPr>
+      </w:pPr>
+    </w:p>
+    <w:p>
+      <w:pPr>
+        <w:spacing w:line="480" w:lineRule="auto"/>
+        <w:rPr>
+          <w:rFonts w:ascii="Times New Roman" w:hAnsi="Times New Roman" w:cs="Times New Roman"/>
+          <w:lang w:val="en-US"/>
+        </w:rPr>
+      </w:pPr>
+    </w:p>
+    <w:p>
+      <w:pPr>
+        <w:spacing w:line="480" w:lineRule="auto"/>
+        <w:rPr>
+          <w:rFonts w:ascii="Times New Roman" w:hAnsi="Times New Roman" w:cs="Times New Roman"/>
+          <w:lang w:val="en-US"/>
+        </w:rPr>
+      </w:pPr>
+    </w:p>
+    <w:p>
+      <w:pPr>
+        <w:spacing w:line="480" w:lineRule="auto"/>
+        <w:rPr>
+          <w:rFonts w:ascii="Times New Roman" w:hAnsi="Times New Roman" w:cs="Times New Roman"/>
+          <w:lang w:val="en-US"/>
+        </w:rPr>
+      </w:pPr>
+    </w:p>
+    <w:p>
+      <w:pPr>
+        <w:spacing w:line="480" w:lineRule="auto"/>
+        <w:rPr>
+          <w:rFonts w:ascii="Times New Roman" w:hAnsi="Times New Roman" w:cs="Times New Roman"/>
+          <w:lang w:val="en-US"/>
+        </w:rPr>
+      </w:pPr>
+    </w:p>
+    <w:p>
+      <w:pPr>
+        <w:spacing w:line="480" w:lineRule="auto"/>
+        <w:rPr>
+          <w:rFonts w:ascii="Times New Roman" w:hAnsi="Times New Roman" w:cs="Times New Roman"/>
+          <w:lang w:val="en-US"/>
+        </w:rPr>
+      </w:pPr>
+    </w:p>
+    <w:p>
+      <w:pPr>
+        <w:spacing w:line="480" w:lineRule="auto"/>
+        <w:rPr>
+          <w:rFonts w:ascii="Times New Roman" w:hAnsi="Times New Roman" w:cs="Times New Roman"/>
+          <w:lang w:val="en-US"/>
+        </w:rPr>
+      </w:pPr>
+    </w:p>
+    <w:p>
+      <w:pPr>
+        <w:spacing w:line="480" w:lineRule="auto"/>
+        <w:rPr>
+          <w:rFonts w:ascii="Times New Roman" w:hAnsi="Times New Roman" w:cs="Times New Roman"/>
+          <w:lang w:val="en-US"/>
+        </w:rPr>
+      </w:pPr>
+    </w:p>
+    <w:p>
+      <w:pPr>
+        <w:spacing w:line="480" w:lineRule="auto"/>
+        <w:rPr>
+          <w:rFonts w:ascii="Times New Roman" w:hAnsi="Times New Roman" w:cs="Times New Roman"/>
+          <w:lang w:val="en-US"/>
+        </w:rPr>
+      </w:pPr>
+    </w:p>
+    <w:p>
+      <w:pPr>
+        <w:spacing w:line="480" w:lineRule="auto"/>
+        <w:rPr>
+          <w:rFonts w:ascii="Times New Roman" w:hAnsi="Times New Roman" w:cs="Times New Roman"/>
+          <w:lang w:val="en-US"/>
+        </w:rPr>
+      </w:pPr>
     </w:p>
     <w:sectPr>
       <w:pgSz w:w="12240" w:h="15840"/>
@@ -2552,6 +2887,95 @@
     </w:lvl>
   </w:abstractNum>
   <w:abstractNum w:abstractNumId="5" w15:restartNumberingAfterBreak="0">
+    <w:nsid w:val="4A3E659A"/>
+    <w:multiLevelType w:val="hybridMultilevel"/>
+    <w:tmpl w:val="9BBE3E7E"/>
+    <w:lvl w:ilvl="0" w:tplc="1009000F">
+      <w:start w:val="1"/>
+      <w:numFmt w:val="decimal"/>
+      <w:lvlText w:val="%1."/>
+      <w:lvlJc w:val="left"/>
+      <w:pPr>
+        <w:ind w:left="720" w:hanging="360"/>
+      </w:pPr>
+      <w:rPr>
+        <w:rFonts w:hint="default"/>
+      </w:rPr>
+    </w:lvl>
+    <w:lvl w:ilvl="1" w:tplc="10090019" w:tentative="1">
+      <w:start w:val="1"/>
+      <w:numFmt w:val="lowerLetter"/>
+      <w:lvlText w:val="%2."/>
+      <w:lvlJc w:val="left"/>
+      <w:pPr>
+        <w:ind w:left="1440" w:hanging="360"/>
+      </w:pPr>
+    </w:lvl>
+    <w:lvl w:ilvl="2" w:tplc="1009001B" w:tentative="1">
+      <w:start w:val="1"/>
+      <w:numFmt w:val="lowerRoman"/>
+      <w:lvlText w:val="%3."/>
+      <w:lvlJc w:val="right"/>
+      <w:pPr>
+        <w:ind w:left="2160" w:hanging="180"/>
+      </w:pPr>
+    </w:lvl>
+    <w:lvl w:ilvl="3" w:tplc="1009000F" w:tentative="1">
+      <w:start w:val="1"/>
+      <w:numFmt w:val="decimal"/>
+      <w:lvlText w:val="%4."/>
+      <w:lvlJc w:val="left"/>
+      <w:pPr>
+        <w:ind w:left="2880" w:hanging="360"/>
+      </w:pPr>
+    </w:lvl>
+    <w:lvl w:ilvl="4" w:tplc="10090019" w:tentative="1">
+      <w:start w:val="1"/>
+      <w:numFmt w:val="lowerLetter"/>
+      <w:lvlText w:val="%5."/>
+      <w:lvlJc w:val="left"/>
+      <w:pPr>
+        <w:ind w:left="3600" w:hanging="360"/>
+      </w:pPr>
+    </w:lvl>
+    <w:lvl w:ilvl="5" w:tplc="1009001B" w:tentative="1">
+      <w:start w:val="1"/>
+      <w:numFmt w:val="lowerRoman"/>
+      <w:lvlText w:val="%6."/>
+      <w:lvlJc w:val="right"/>
+      <w:pPr>
+        <w:ind w:left="4320" w:hanging="180"/>
+      </w:pPr>
+    </w:lvl>
+    <w:lvl w:ilvl="6" w:tplc="1009000F" w:tentative="1">
+      <w:start w:val="1"/>
+      <w:numFmt w:val="decimal"/>
+      <w:lvlText w:val="%7."/>
+      <w:lvlJc w:val="left"/>
+      <w:pPr>
+        <w:ind w:left="5040" w:hanging="360"/>
+      </w:pPr>
+    </w:lvl>
+    <w:lvl w:ilvl="7" w:tplc="10090019" w:tentative="1">
+      <w:start w:val="1"/>
+      <w:numFmt w:val="lowerLetter"/>
+      <w:lvlText w:val="%8."/>
+      <w:lvlJc w:val="left"/>
+      <w:pPr>
+        <w:ind w:left="5760" w:hanging="360"/>
+      </w:pPr>
+    </w:lvl>
+    <w:lvl w:ilvl="8" w:tplc="1009001B" w:tentative="1">
+      <w:start w:val="1"/>
+      <w:numFmt w:val="lowerRoman"/>
+      <w:lvlText w:val="%9."/>
+      <w:lvlJc w:val="right"/>
+      <w:pPr>
+        <w:ind w:left="6480" w:hanging="180"/>
+      </w:pPr>
+    </w:lvl>
+  </w:abstractNum>
+  <w:abstractNum w:abstractNumId="6" w15:restartNumberingAfterBreak="0">
     <w:nsid w:val="4F390852"/>
     <w:multiLevelType w:val="hybridMultilevel"/>
     <w:tmpl w:val="D660B7E0"/>
@@ -2637,7 +3061,7 @@
       </w:pPr>
     </w:lvl>
   </w:abstractNum>
-  <w:abstractNum w:abstractNumId="6" w15:restartNumberingAfterBreak="0">
+  <w:abstractNum w:abstractNumId="7" w15:restartNumberingAfterBreak="0">
     <w:nsid w:val="52B07248"/>
     <w:multiLevelType w:val="hybridMultilevel"/>
     <w:tmpl w:val="4EF20ABA"/>
@@ -2750,7 +3174,7 @@
       </w:rPr>
     </w:lvl>
   </w:abstractNum>
-  <w:abstractNum w:abstractNumId="7" w15:restartNumberingAfterBreak="0">
+  <w:abstractNum w:abstractNumId="8" w15:restartNumberingAfterBreak="0">
     <w:nsid w:val="67C81FD9"/>
     <w:multiLevelType w:val="hybridMultilevel"/>
     <w:tmpl w:val="4FDC24FE"/>
@@ -2867,7 +3291,7 @@
     <w:abstractNumId w:val="3"/>
   </w:num>
   <w:num w:numId="2" w16cid:durableId="1388458776">
-    <w:abstractNumId w:val="5"/>
+    <w:abstractNumId w:val="6"/>
   </w:num>
   <w:num w:numId="3" w16cid:durableId="1994486891">
     <w:abstractNumId w:val="0"/>
@@ -2876,16 +3300,19 @@
     <w:abstractNumId w:val="4"/>
   </w:num>
   <w:num w:numId="5" w16cid:durableId="1794445511">
-    <w:abstractNumId w:val="6"/>
+    <w:abstractNumId w:val="7"/>
   </w:num>
   <w:num w:numId="6" w16cid:durableId="746071582">
     <w:abstractNumId w:val="1"/>
   </w:num>
   <w:num w:numId="7" w16cid:durableId="1341853772">
-    <w:abstractNumId w:val="7"/>
+    <w:abstractNumId w:val="8"/>
   </w:num>
   <w:num w:numId="8" w16cid:durableId="657995415">
     <w:abstractNumId w:val="2"/>
+  </w:num>
+  <w:num w:numId="9" w16cid:durableId="1688019604">
+    <w:abstractNumId w:val="5"/>
   </w:num>
 </w:numbering>
 </file>
@@ -3491,6 +3918,7 @@
   <w:style w:type="character" w:default="1" w:styleId="DefaultParagraphFont">
     <w:name w:val="Default Paragraph Font"/>
     <w:uiPriority w:val="1"/>
+    <w:semiHidden/>
     <w:unhideWhenUsed/>
   </w:style>
   <w:style w:type="table" w:default="1" w:styleId="TableNormal">

</xml_diff>

<commit_message>
Logical Error 5: Final fix, Updated the document
</commit_message>
<xml_diff>
--- a/CPRG307E - Assignment 2.docx
+++ b/CPRG307E - Assignment 2.docx
@@ -153,8 +153,17 @@
           <w:rFonts w:ascii="Times New Roman" w:hAnsi="Times New Roman" w:cs="Times New Roman"/>
           <w:lang w:val="en-US"/>
         </w:rPr>
-        <w:t>Alessandra Nicole Claur</w:t>
-      </w:r>
+        <w:t xml:space="preserve">Alessandra Nicole </w:t>
+      </w:r>
+      <w:proofErr w:type="spellStart"/>
+      <w:r>
+        <w:rPr>
+          <w:rFonts w:ascii="Times New Roman" w:hAnsi="Times New Roman" w:cs="Times New Roman"/>
+          <w:lang w:val="en-US"/>
+        </w:rPr>
+        <w:t>Claur</w:t>
+      </w:r>
+      <w:proofErr w:type="spellEnd"/>
     </w:p>
     <w:p>
       <w:pPr>
@@ -1413,12 +1422,53 @@
           <w:lang w:val="en-US"/>
         </w:rPr>
       </w:pPr>
-      <w:r>
-        <w:rPr>
-          <w:rFonts w:ascii="Times New Roman" w:hAnsi="Times New Roman" w:cs="Times New Roman"/>
-          <w:lang w:val="en-US"/>
-        </w:rPr>
-        <w:t>k_stats should be k_status – k_stats is not declared</w:t>
+      <w:proofErr w:type="spellStart"/>
+      <w:r>
+        <w:rPr>
+          <w:rFonts w:ascii="Times New Roman" w:hAnsi="Times New Roman" w:cs="Times New Roman"/>
+          <w:lang w:val="en-US"/>
+        </w:rPr>
+        <w:t>k_stats</w:t>
+      </w:r>
+      <w:proofErr w:type="spellEnd"/>
+      <w:r>
+        <w:rPr>
+          <w:rFonts w:ascii="Times New Roman" w:hAnsi="Times New Roman" w:cs="Times New Roman"/>
+          <w:lang w:val="en-US"/>
+        </w:rPr>
+        <w:t xml:space="preserve"> should be </w:t>
+      </w:r>
+      <w:proofErr w:type="spellStart"/>
+      <w:r>
+        <w:rPr>
+          <w:rFonts w:ascii="Times New Roman" w:hAnsi="Times New Roman" w:cs="Times New Roman"/>
+          <w:lang w:val="en-US"/>
+        </w:rPr>
+        <w:t>k_status</w:t>
+      </w:r>
+      <w:proofErr w:type="spellEnd"/>
+      <w:r>
+        <w:rPr>
+          <w:rFonts w:ascii="Times New Roman" w:hAnsi="Times New Roman" w:cs="Times New Roman"/>
+          <w:lang w:val="en-US"/>
+        </w:rPr>
+        <w:t xml:space="preserve"> – </w:t>
+      </w:r>
+      <w:proofErr w:type="spellStart"/>
+      <w:r>
+        <w:rPr>
+          <w:rFonts w:ascii="Times New Roman" w:hAnsi="Times New Roman" w:cs="Times New Roman"/>
+          <w:lang w:val="en-US"/>
+        </w:rPr>
+        <w:t>k_stats</w:t>
+      </w:r>
+      <w:proofErr w:type="spellEnd"/>
+      <w:r>
+        <w:rPr>
+          <w:rFonts w:ascii="Times New Roman" w:hAnsi="Times New Roman" w:cs="Times New Roman"/>
+          <w:lang w:val="en-US"/>
+        </w:rPr>
+        <w:t xml:space="preserve"> is not declared</w:t>
       </w:r>
     </w:p>
     <w:p>
@@ -1456,8 +1506,33 @@
           <w:rFonts w:ascii="Times New Roman" w:hAnsi="Times New Roman" w:cs="Times New Roman"/>
           <w:lang w:val="en-US"/>
         </w:rPr>
-        <w:t>Change k_stats to k_status</w:t>
-      </w:r>
+        <w:t xml:space="preserve">Change </w:t>
+      </w:r>
+      <w:proofErr w:type="spellStart"/>
+      <w:r>
+        <w:rPr>
+          <w:rFonts w:ascii="Times New Roman" w:hAnsi="Times New Roman" w:cs="Times New Roman"/>
+          <w:lang w:val="en-US"/>
+        </w:rPr>
+        <w:t>k_stats</w:t>
+      </w:r>
+      <w:proofErr w:type="spellEnd"/>
+      <w:r>
+        <w:rPr>
+          <w:rFonts w:ascii="Times New Roman" w:hAnsi="Times New Roman" w:cs="Times New Roman"/>
+          <w:lang w:val="en-US"/>
+        </w:rPr>
+        <w:t xml:space="preserve"> to </w:t>
+      </w:r>
+      <w:proofErr w:type="spellStart"/>
+      <w:r>
+        <w:rPr>
+          <w:rFonts w:ascii="Times New Roman" w:hAnsi="Times New Roman" w:cs="Times New Roman"/>
+          <w:lang w:val="en-US"/>
+        </w:rPr>
+        <w:t>k_status</w:t>
+      </w:r>
+      <w:proofErr w:type="spellEnd"/>
     </w:p>
     <w:p>
       <w:pPr>
@@ -1720,7 +1795,21 @@
         <w:rPr>
           <w:rFonts w:ascii="Times New Roman" w:hAnsi="Times New Roman" w:cs="Times New Roman"/>
         </w:rPr>
-        <w:t>The END LOOP; statement is incorrectly placed inside the EXCEPTION block.</w:t>
+        <w:t xml:space="preserve">The END </w:t>
+      </w:r>
+      <w:proofErr w:type="gramStart"/>
+      <w:r>
+        <w:rPr>
+          <w:rFonts w:ascii="Times New Roman" w:hAnsi="Times New Roman" w:cs="Times New Roman"/>
+        </w:rPr>
+        <w:t>LOOP;</w:t>
+      </w:r>
+      <w:proofErr w:type="gramEnd"/>
+      <w:r>
+        <w:rPr>
+          <w:rFonts w:ascii="Times New Roman" w:hAnsi="Times New Roman" w:cs="Times New Roman"/>
+        </w:rPr>
+        <w:t xml:space="preserve"> statement is incorrectly placed inside the EXCEPTION block.</w:t>
       </w:r>
     </w:p>
     <w:p>
@@ -1743,7 +1832,43 @@
           <w:color w:val="FF0000"/>
           <w:lang w:val="en-US"/>
         </w:rPr>
-        <w:t>The error occurred because there was a missing `END;` inside the `BEGIN ... END;` block before `END LOOP;`. If a `BEGIN` block is opened inside the loop, it must be properly closed before `END LOOP;`.</w:t>
+        <w:t>The error occurred because there was a missing `</w:t>
+      </w:r>
+      <w:proofErr w:type="gramStart"/>
+      <w:r>
+        <w:rPr>
+          <w:rFonts w:ascii="Times New Roman" w:hAnsi="Times New Roman" w:cs="Times New Roman"/>
+          <w:color w:val="FF0000"/>
+          <w:lang w:val="en-US"/>
+        </w:rPr>
+        <w:t>END;`</w:t>
+      </w:r>
+      <w:proofErr w:type="gramEnd"/>
+      <w:r>
+        <w:rPr>
+          <w:rFonts w:ascii="Times New Roman" w:hAnsi="Times New Roman" w:cs="Times New Roman"/>
+          <w:color w:val="FF0000"/>
+          <w:lang w:val="en-US"/>
+        </w:rPr>
+        <w:t xml:space="preserve"> inside the `BEGIN ... END;` block before `END LOOP;`. If a `BEGIN` block is opened inside the loop, it must be properly closed before `END </w:t>
+      </w:r>
+      <w:proofErr w:type="gramStart"/>
+      <w:r>
+        <w:rPr>
+          <w:rFonts w:ascii="Times New Roman" w:hAnsi="Times New Roman" w:cs="Times New Roman"/>
+          <w:color w:val="FF0000"/>
+          <w:lang w:val="en-US"/>
+        </w:rPr>
+        <w:t>LOOP;`</w:t>
+      </w:r>
+      <w:proofErr w:type="gramEnd"/>
+      <w:r>
+        <w:rPr>
+          <w:rFonts w:ascii="Times New Roman" w:hAnsi="Times New Roman" w:cs="Times New Roman"/>
+          <w:color w:val="FF0000"/>
+          <w:lang w:val="en-US"/>
+        </w:rPr>
+        <w:t>.</w:t>
       </w:r>
     </w:p>
     <w:p>
@@ -1917,7 +2042,15 @@
           <w:rFonts w:ascii="Times New Roman" w:hAnsi="Times New Roman" w:cs="Times New Roman"/>
           <w:lang w:val="en-US"/>
         </w:rPr>
-        <w:t xml:space="preserve"> There should be 6 data entries for table gggs_stoc</w:t>
+        <w:t xml:space="preserve"> There should be 6 data entries for table </w:t>
+      </w:r>
+      <w:proofErr w:type="spellStart"/>
+      <w:r>
+        <w:rPr>
+          <w:rFonts w:ascii="Times New Roman" w:hAnsi="Times New Roman" w:cs="Times New Roman"/>
+          <w:lang w:val="en-US"/>
+        </w:rPr>
+        <w:t>gggs_stoc</w:t>
       </w:r>
       <w:r>
         <w:rPr>
@@ -1926,6 +2059,7 @@
         </w:rPr>
         <w:t>k</w:t>
       </w:r>
+      <w:proofErr w:type="spellEnd"/>
     </w:p>
     <w:p>
       <w:pPr>
@@ -1939,6 +2073,7 @@
       <w:r>
         <w:rPr>
           <w:rFonts w:ascii="Times New Roman" w:hAnsi="Times New Roman" w:cs="Times New Roman"/>
+          <w:noProof/>
           <w:lang w:val="en-US"/>
         </w:rPr>
         <w:drawing>
@@ -2022,6 +2157,7 @@
       <w:r>
         <w:rPr>
           <w:rFonts w:ascii="Times New Roman" w:hAnsi="Times New Roman" w:cs="Times New Roman"/>
+          <w:noProof/>
           <w:lang w:val="en-US"/>
         </w:rPr>
         <w:drawing>
@@ -2100,6 +2236,7 @@
       <w:r>
         <w:rPr>
           <w:rFonts w:ascii="Times New Roman" w:hAnsi="Times New Roman" w:cs="Times New Roman"/>
+          <w:noProof/>
           <w:lang w:val="en-US"/>
         </w:rPr>
         <w:drawing>
@@ -2184,7 +2321,55 @@
           <w:rFonts w:ascii="Times New Roman" w:hAnsi="Times New Roman" w:cs="Times New Roman"/>
           <w:lang w:val="en-US"/>
         </w:rPr>
-        <w:t>If r_gggs.column2 does not contain the correct name value for gggs_vendor, the SELECT vendorID statement would fail, resulting in an error or missing data</w:t>
+        <w:t>If r_</w:t>
+      </w:r>
+      <w:proofErr w:type="gramStart"/>
+      <w:r>
+        <w:rPr>
+          <w:rFonts w:ascii="Times New Roman" w:hAnsi="Times New Roman" w:cs="Times New Roman"/>
+          <w:lang w:val="en-US"/>
+        </w:rPr>
+        <w:t>gggs.column</w:t>
+      </w:r>
+      <w:proofErr w:type="gramEnd"/>
+      <w:r>
+        <w:rPr>
+          <w:rFonts w:ascii="Times New Roman" w:hAnsi="Times New Roman" w:cs="Times New Roman"/>
+          <w:lang w:val="en-US"/>
+        </w:rPr>
+        <w:t xml:space="preserve">2 does not contain the correct name value for </w:t>
+      </w:r>
+      <w:proofErr w:type="spellStart"/>
+      <w:r>
+        <w:rPr>
+          <w:rFonts w:ascii="Times New Roman" w:hAnsi="Times New Roman" w:cs="Times New Roman"/>
+          <w:lang w:val="en-US"/>
+        </w:rPr>
+        <w:t>gggs_vendor</w:t>
+      </w:r>
+      <w:proofErr w:type="spellEnd"/>
+      <w:r>
+        <w:rPr>
+          <w:rFonts w:ascii="Times New Roman" w:hAnsi="Times New Roman" w:cs="Times New Roman"/>
+          <w:lang w:val="en-US"/>
+        </w:rPr>
+        <w:t xml:space="preserve">, the SELECT </w:t>
+      </w:r>
+      <w:proofErr w:type="spellStart"/>
+      <w:r>
+        <w:rPr>
+          <w:rFonts w:ascii="Times New Roman" w:hAnsi="Times New Roman" w:cs="Times New Roman"/>
+          <w:lang w:val="en-US"/>
+        </w:rPr>
+        <w:t>vendorID</w:t>
+      </w:r>
+      <w:proofErr w:type="spellEnd"/>
+      <w:r>
+        <w:rPr>
+          <w:rFonts w:ascii="Times New Roman" w:hAnsi="Times New Roman" w:cs="Times New Roman"/>
+          <w:lang w:val="en-US"/>
+        </w:rPr>
+        <w:t xml:space="preserve"> statement would fail, resulting in an error or missing data</w:t>
       </w:r>
       <w:r>
         <w:rPr>
@@ -2230,7 +2415,23 @@
           <w:rFonts w:ascii="Times New Roman" w:hAnsi="Times New Roman" w:cs="Times New Roman"/>
           <w:lang w:val="en-US"/>
         </w:rPr>
-        <w:t>r_gggs.column3 to r_gggs.column2</w:t>
+        <w:t>r_</w:t>
+      </w:r>
+      <w:proofErr w:type="gramStart"/>
+      <w:r>
+        <w:rPr>
+          <w:rFonts w:ascii="Times New Roman" w:hAnsi="Times New Roman" w:cs="Times New Roman"/>
+          <w:lang w:val="en-US"/>
+        </w:rPr>
+        <w:t>gggs.column</w:t>
+      </w:r>
+      <w:proofErr w:type="gramEnd"/>
+      <w:r>
+        <w:rPr>
+          <w:rFonts w:ascii="Times New Roman" w:hAnsi="Times New Roman" w:cs="Times New Roman"/>
+          <w:lang w:val="en-US"/>
+        </w:rPr>
+        <w:t>3 to r_gggs.column2</w:t>
       </w:r>
     </w:p>
     <w:p>
@@ -2245,6 +2446,7 @@
       <w:r>
         <w:rPr>
           <w:rFonts w:ascii="Times New Roman" w:hAnsi="Times New Roman" w:cs="Times New Roman"/>
+          <w:noProof/>
           <w:lang w:val="en-US"/>
         </w:rPr>
         <w:drawing>
@@ -2348,14 +2550,39 @@
           <w:rFonts w:ascii="Times New Roman" w:hAnsi="Times New Roman" w:cs="Times New Roman"/>
           <w:lang w:val="en-US"/>
         </w:rPr>
-        <w:t xml:space="preserve"> no_in_stock </w:t>
-      </w:r>
-      <w:r>
-        <w:rPr>
-          <w:rFonts w:ascii="Times New Roman" w:hAnsi="Times New Roman" w:cs="Times New Roman"/>
-          <w:lang w:val="en-US"/>
-        </w:rPr>
-        <w:t>of GSDB Broccoli in gggs_stock table should be 113</w:t>
+        <w:t xml:space="preserve"> </w:t>
+      </w:r>
+      <w:proofErr w:type="spellStart"/>
+      <w:r>
+        <w:rPr>
+          <w:rFonts w:ascii="Times New Roman" w:hAnsi="Times New Roman" w:cs="Times New Roman"/>
+          <w:lang w:val="en-US"/>
+        </w:rPr>
+        <w:t>no_in_stock</w:t>
+      </w:r>
+      <w:proofErr w:type="spellEnd"/>
+      <w:r>
+        <w:rPr>
+          <w:rFonts w:ascii="Times New Roman" w:hAnsi="Times New Roman" w:cs="Times New Roman"/>
+          <w:lang w:val="en-US"/>
+        </w:rPr>
+        <w:t xml:space="preserve"> of GSDB Broccoli in </w:t>
+      </w:r>
+      <w:proofErr w:type="spellStart"/>
+      <w:r>
+        <w:rPr>
+          <w:rFonts w:ascii="Times New Roman" w:hAnsi="Times New Roman" w:cs="Times New Roman"/>
+          <w:lang w:val="en-US"/>
+        </w:rPr>
+        <w:t>gggs_stock</w:t>
+      </w:r>
+      <w:proofErr w:type="spellEnd"/>
+      <w:r>
+        <w:rPr>
+          <w:rFonts w:ascii="Times New Roman" w:hAnsi="Times New Roman" w:cs="Times New Roman"/>
+          <w:lang w:val="en-US"/>
+        </w:rPr>
+        <w:t xml:space="preserve"> table should be 113</w:t>
       </w:r>
     </w:p>
     <w:p>
@@ -2389,12 +2616,21 @@
         </w:rPr>
         <w:t xml:space="preserve"> </w:t>
       </w:r>
-      <w:r>
-        <w:rPr>
-          <w:rFonts w:ascii="Times New Roman" w:hAnsi="Times New Roman" w:cs="Times New Roman"/>
-          <w:lang w:val="en-US"/>
-        </w:rPr>
-        <w:t>no_in_stock showing is 67</w:t>
+      <w:proofErr w:type="spellStart"/>
+      <w:r>
+        <w:rPr>
+          <w:rFonts w:ascii="Times New Roman" w:hAnsi="Times New Roman" w:cs="Times New Roman"/>
+          <w:lang w:val="en-US"/>
+        </w:rPr>
+        <w:t>no_in_stock</w:t>
+      </w:r>
+      <w:proofErr w:type="spellEnd"/>
+      <w:r>
+        <w:rPr>
+          <w:rFonts w:ascii="Times New Roman" w:hAnsi="Times New Roman" w:cs="Times New Roman"/>
+          <w:lang w:val="en-US"/>
+        </w:rPr>
+        <w:t xml:space="preserve"> showing is 67</w:t>
       </w:r>
     </w:p>
     <w:p>
@@ -2409,6 +2645,7 @@
       <w:r>
         <w:rPr>
           <w:rFonts w:ascii="Times New Roman" w:hAnsi="Times New Roman" w:cs="Times New Roman"/>
+          <w:noProof/>
           <w:lang w:val="en-US"/>
         </w:rPr>
         <w:drawing>
@@ -2491,6 +2728,7 @@
           <w:rFonts w:ascii="Times New Roman" w:hAnsi="Times New Roman" w:cs="Times New Roman"/>
           <w:b/>
           <w:bCs/>
+          <w:noProof/>
           <w:lang w:val="en-US"/>
         </w:rPr>
         <w:drawing>
@@ -2573,15 +2811,17 @@
           <w:rFonts w:ascii="Times New Roman" w:hAnsi="Times New Roman" w:cs="Times New Roman"/>
           <w:lang w:val="en-US"/>
         </w:rPr>
-        <w:t>I</w:t>
-      </w:r>
-      <w:r>
-        <w:rPr>
-          <w:rFonts w:ascii="Times New Roman" w:hAnsi="Times New Roman" w:cs="Times New Roman"/>
-          <w:lang w:val="en-US"/>
-        </w:rPr>
-        <w:t>ncorrect arithmetic operation in the UPDATE statement for no_in_stock</w:t>
-      </w:r>
+        <w:t xml:space="preserve">Incorrect arithmetic operation in the UPDATE statement for </w:t>
+      </w:r>
+      <w:proofErr w:type="spellStart"/>
+      <w:r>
+        <w:rPr>
+          <w:rFonts w:ascii="Times New Roman" w:hAnsi="Times New Roman" w:cs="Times New Roman"/>
+          <w:lang w:val="en-US"/>
+        </w:rPr>
+        <w:t>no_in_stock</w:t>
+      </w:r>
+      <w:proofErr w:type="spellEnd"/>
     </w:p>
     <w:p>
       <w:pPr>
@@ -2636,6 +2876,7 @@
           <w:rFonts w:ascii="Times New Roman" w:hAnsi="Times New Roman" w:cs="Times New Roman"/>
           <w:b/>
           <w:bCs/>
+          <w:noProof/>
           <w:lang w:val="en-US"/>
         </w:rPr>
         <w:drawing>
@@ -2812,8 +3053,17 @@
           <w:rFonts w:ascii="Times New Roman" w:hAnsi="Times New Roman" w:cs="Times New Roman"/>
           <w:lang w:val="en-US"/>
         </w:rPr>
-        <w:t>There should be 7 rows of data entry in table gggs_vendor</w:t>
-      </w:r>
+        <w:t xml:space="preserve">There should be 7 rows of data entry in table </w:t>
+      </w:r>
+      <w:proofErr w:type="spellStart"/>
+      <w:r>
+        <w:rPr>
+          <w:rFonts w:ascii="Times New Roman" w:hAnsi="Times New Roman" w:cs="Times New Roman"/>
+          <w:lang w:val="en-US"/>
+        </w:rPr>
+        <w:t>gggs_vendor</w:t>
+      </w:r>
+      <w:proofErr w:type="spellEnd"/>
     </w:p>
     <w:p>
       <w:pPr>
@@ -2832,6 +3082,7 @@
           <w:rFonts w:ascii="Times New Roman" w:hAnsi="Times New Roman" w:cs="Times New Roman"/>
           <w:b/>
           <w:bCs/>
+          <w:noProof/>
           <w:u w:val="single"/>
           <w:lang w:val="en-US"/>
         </w:rPr>
@@ -2902,7 +3153,15 @@
           <w:rFonts w:ascii="Times New Roman" w:hAnsi="Times New Roman" w:cs="Times New Roman"/>
           <w:lang w:val="en-US"/>
         </w:rPr>
-        <w:t>Missing data entry in table gggs_vend</w:t>
+        <w:t xml:space="preserve">Missing data entry in table </w:t>
+      </w:r>
+      <w:proofErr w:type="spellStart"/>
+      <w:r>
+        <w:rPr>
+          <w:rFonts w:ascii="Times New Roman" w:hAnsi="Times New Roman" w:cs="Times New Roman"/>
+          <w:lang w:val="en-US"/>
+        </w:rPr>
+        <w:t>gggs_vend</w:t>
       </w:r>
       <w:r>
         <w:rPr>
@@ -2911,6 +3170,7 @@
         </w:rPr>
         <w:t>or</w:t>
       </w:r>
+      <w:proofErr w:type="spellEnd"/>
     </w:p>
     <w:p>
       <w:pPr>
@@ -2924,6 +3184,7 @@
       <w:r>
         <w:rPr>
           <w:rFonts w:ascii="Times New Roman" w:hAnsi="Times New Roman" w:cs="Times New Roman"/>
+          <w:noProof/>
           <w:lang w:val="en-US"/>
         </w:rPr>
         <w:drawing>
@@ -3006,6 +3267,7 @@
           <w:rFonts w:ascii="Times New Roman" w:hAnsi="Times New Roman" w:cs="Times New Roman"/>
           <w:b/>
           <w:bCs/>
+          <w:noProof/>
           <w:lang w:val="en-US"/>
         </w:rPr>
         <w:drawing>
@@ -3094,13 +3356,47 @@
         </w:rPr>
         <w:t xml:space="preserve"> </w:t>
       </w:r>
-      <w:r>
-        <w:rPr>
-          <w:rFonts w:ascii="Times New Roman" w:hAnsi="Times New Roman" w:cs="Times New Roman"/>
-          <w:lang w:val="en-US"/>
-        </w:rPr>
-        <w:t>k_status was used instead of k_active_status when inserting data into gggs_vendor</w:t>
-      </w:r>
+      <w:proofErr w:type="spellStart"/>
+      <w:r>
+        <w:rPr>
+          <w:rFonts w:ascii="Times New Roman" w:hAnsi="Times New Roman" w:cs="Times New Roman"/>
+          <w:lang w:val="en-US"/>
+        </w:rPr>
+        <w:t>k_status</w:t>
+      </w:r>
+      <w:proofErr w:type="spellEnd"/>
+      <w:r>
+        <w:rPr>
+          <w:rFonts w:ascii="Times New Roman" w:hAnsi="Times New Roman" w:cs="Times New Roman"/>
+          <w:lang w:val="en-US"/>
+        </w:rPr>
+        <w:t xml:space="preserve"> was used instead of </w:t>
+      </w:r>
+      <w:proofErr w:type="spellStart"/>
+      <w:r>
+        <w:rPr>
+          <w:rFonts w:ascii="Times New Roman" w:hAnsi="Times New Roman" w:cs="Times New Roman"/>
+          <w:lang w:val="en-US"/>
+        </w:rPr>
+        <w:t>k_active_status</w:t>
+      </w:r>
+      <w:proofErr w:type="spellEnd"/>
+      <w:r>
+        <w:rPr>
+          <w:rFonts w:ascii="Times New Roman" w:hAnsi="Times New Roman" w:cs="Times New Roman"/>
+          <w:lang w:val="en-US"/>
+        </w:rPr>
+        <w:t xml:space="preserve"> when inserting data into </w:t>
+      </w:r>
+      <w:proofErr w:type="spellStart"/>
+      <w:r>
+        <w:rPr>
+          <w:rFonts w:ascii="Times New Roman" w:hAnsi="Times New Roman" w:cs="Times New Roman"/>
+          <w:lang w:val="en-US"/>
+        </w:rPr>
+        <w:t>gggs_vendor</w:t>
+      </w:r>
+      <w:proofErr w:type="spellEnd"/>
       <w:r>
         <w:rPr>
           <w:rFonts w:ascii="Times New Roman" w:hAnsi="Times New Roman" w:cs="Times New Roman"/>
@@ -3108,11 +3404,19 @@
         </w:rPr>
         <w:t xml:space="preserve">. </w:t>
       </w:r>
-      <w:r>
-        <w:rPr>
-          <w:rFonts w:ascii="Times New Roman" w:hAnsi="Times New Roman" w:cs="Times New Roman"/>
-        </w:rPr>
-        <w:t>k_status does not hold the correct active status value</w:t>
+      <w:proofErr w:type="spellStart"/>
+      <w:r>
+        <w:rPr>
+          <w:rFonts w:ascii="Times New Roman" w:hAnsi="Times New Roman" w:cs="Times New Roman"/>
+        </w:rPr>
+        <w:t>k_status</w:t>
+      </w:r>
+      <w:proofErr w:type="spellEnd"/>
+      <w:r>
+        <w:rPr>
+          <w:rFonts w:ascii="Times New Roman" w:hAnsi="Times New Roman" w:cs="Times New Roman"/>
+        </w:rPr>
+        <w:t xml:space="preserve"> does not hold the correct active status value</w:t>
       </w:r>
     </w:p>
     <w:p>
@@ -3151,8 +3455,33 @@
           <w:rFonts w:ascii="Times New Roman" w:hAnsi="Times New Roman" w:cs="Times New Roman"/>
           <w:lang w:val="en-US"/>
         </w:rPr>
-        <w:t>Change k_status to k_active_status</w:t>
-      </w:r>
+        <w:t xml:space="preserve">Change </w:t>
+      </w:r>
+      <w:proofErr w:type="spellStart"/>
+      <w:r>
+        <w:rPr>
+          <w:rFonts w:ascii="Times New Roman" w:hAnsi="Times New Roman" w:cs="Times New Roman"/>
+          <w:lang w:val="en-US"/>
+        </w:rPr>
+        <w:t>k_status</w:t>
+      </w:r>
+      <w:proofErr w:type="spellEnd"/>
+      <w:r>
+        <w:rPr>
+          <w:rFonts w:ascii="Times New Roman" w:hAnsi="Times New Roman" w:cs="Times New Roman"/>
+          <w:lang w:val="en-US"/>
+        </w:rPr>
+        <w:t xml:space="preserve"> to </w:t>
+      </w:r>
+      <w:proofErr w:type="spellStart"/>
+      <w:r>
+        <w:rPr>
+          <w:rFonts w:ascii="Times New Roman" w:hAnsi="Times New Roman" w:cs="Times New Roman"/>
+          <w:lang w:val="en-US"/>
+        </w:rPr>
+        <w:t>k_active_status</w:t>
+      </w:r>
+      <w:proofErr w:type="spellEnd"/>
     </w:p>
     <w:p>
       <w:pPr>
@@ -3166,6 +3495,7 @@
       <w:r>
         <w:rPr>
           <w:rFonts w:ascii="Times New Roman" w:hAnsi="Times New Roman" w:cs="Times New Roman"/>
+          <w:noProof/>
           <w:lang w:val="en-US"/>
         </w:rPr>
         <w:drawing>
@@ -3280,6 +3610,47 @@
         </w:rPr>
         <w:t xml:space="preserve"> </w:t>
       </w:r>
+      <w:r>
+        <w:rPr>
+          <w:rFonts w:ascii="Times New Roman" w:hAnsi="Times New Roman" w:cs="Times New Roman"/>
+          <w:lang w:val="en-US"/>
+        </w:rPr>
+        <w:drawing>
+          <wp:inline distT="0" distB="0" distL="0" distR="0" wp14:anchorId="24BF7B64" wp14:editId="73122A0E">
+            <wp:extent cx="5943600" cy="1436370"/>
+            <wp:effectExtent l="0" t="0" r="0" b="0"/>
+            <wp:docPr id="169688282" name="Picture 1" descr="A screenshot of a computer&#10;&#10;AI-generated content may be incorrect."/>
+            <wp:cNvGraphicFramePr>
+              <a:graphicFrameLocks xmlns:a="http://schemas.openxmlformats.org/drawingml/2006/main" noChangeAspect="1"/>
+            </wp:cNvGraphicFramePr>
+            <a:graphic xmlns:a="http://schemas.openxmlformats.org/drawingml/2006/main">
+              <a:graphicData uri="http://schemas.openxmlformats.org/drawingml/2006/picture">
+                <pic:pic xmlns:pic="http://schemas.openxmlformats.org/drawingml/2006/picture">
+                  <pic:nvPicPr>
+                    <pic:cNvPr id="169688282" name="Picture 1" descr="A screenshot of a computer&#10;&#10;AI-generated content may be incorrect."/>
+                    <pic:cNvPicPr/>
+                  </pic:nvPicPr>
+                  <pic:blipFill>
+                    <a:blip r:embed="rId31"/>
+                    <a:stretch>
+                      <a:fillRect/>
+                    </a:stretch>
+                  </pic:blipFill>
+                  <pic:spPr>
+                    <a:xfrm>
+                      <a:off x="0" y="0"/>
+                      <a:ext cx="5943600" cy="1436370"/>
+                    </a:xfrm>
+                    <a:prstGeom prst="rect">
+                      <a:avLst/>
+                    </a:prstGeom>
+                  </pic:spPr>
+                </pic:pic>
+              </a:graphicData>
+            </a:graphic>
+          </wp:inline>
+        </w:drawing>
+      </w:r>
     </w:p>
     <w:p>
       <w:pPr>
@@ -3318,6 +3689,56 @@
         <w:spacing w:line="480" w:lineRule="auto"/>
         <w:rPr>
           <w:rFonts w:ascii="Times New Roman" w:hAnsi="Times New Roman" w:cs="Times New Roman"/>
+          <w:lang w:val="en-US"/>
+        </w:rPr>
+      </w:pPr>
+      <w:r>
+        <w:rPr>
+          <w:rFonts w:ascii="Times New Roman" w:hAnsi="Times New Roman" w:cs="Times New Roman"/>
+          <w:lang w:val="en-US"/>
+        </w:rPr>
+        <w:drawing>
+          <wp:inline distT="0" distB="0" distL="0" distR="0" wp14:anchorId="4034585F" wp14:editId="081F79AC">
+            <wp:extent cx="5943600" cy="2125980"/>
+            <wp:effectExtent l="0" t="0" r="0" b="7620"/>
+            <wp:docPr id="1925054389" name="Picture 1" descr="A close-up of a message&#10;&#10;AI-generated content may be incorrect."/>
+            <wp:cNvGraphicFramePr>
+              <a:graphicFrameLocks xmlns:a="http://schemas.openxmlformats.org/drawingml/2006/main" noChangeAspect="1"/>
+            </wp:cNvGraphicFramePr>
+            <a:graphic xmlns:a="http://schemas.openxmlformats.org/drawingml/2006/main">
+              <a:graphicData uri="http://schemas.openxmlformats.org/drawingml/2006/picture">
+                <pic:pic xmlns:pic="http://schemas.openxmlformats.org/drawingml/2006/picture">
+                  <pic:nvPicPr>
+                    <pic:cNvPr id="1925054389" name="Picture 1" descr="A close-up of a message&#10;&#10;AI-generated content may be incorrect."/>
+                    <pic:cNvPicPr/>
+                  </pic:nvPicPr>
+                  <pic:blipFill>
+                    <a:blip r:embed="rId32"/>
+                    <a:stretch>
+                      <a:fillRect/>
+                    </a:stretch>
+                  </pic:blipFill>
+                  <pic:spPr>
+                    <a:xfrm>
+                      <a:off x="0" y="0"/>
+                      <a:ext cx="5943600" cy="2125980"/>
+                    </a:xfrm>
+                    <a:prstGeom prst="rect">
+                      <a:avLst/>
+                    </a:prstGeom>
+                  </pic:spPr>
+                </pic:pic>
+              </a:graphicData>
+            </a:graphic>
+          </wp:inline>
+        </w:drawing>
+      </w:r>
+    </w:p>
+    <w:p>
+      <w:pPr>
+        <w:spacing w:line="480" w:lineRule="auto"/>
+        <w:rPr>
+          <w:rFonts w:ascii="Times New Roman" w:hAnsi="Times New Roman" w:cs="Times New Roman"/>
           <w:b/>
           <w:bCs/>
           <w:lang w:val="en-US"/>
@@ -3339,23 +3760,14 @@
         </w:rPr>
         <w:t>Code Section in Error:</w:t>
       </w:r>
-    </w:p>
-    <w:p>
-      <w:pPr>
-        <w:spacing w:line="480" w:lineRule="auto"/>
+      <w:r>
         <w:rPr>
           <w:rFonts w:ascii="Times New Roman" w:hAnsi="Times New Roman" w:cs="Times New Roman"/>
           <w:b/>
           <w:bCs/>
           <w:lang w:val="en-US"/>
         </w:rPr>
-      </w:pPr>
-      <w:r>
-        <w:rPr>
-          <w:rFonts w:ascii="Times New Roman" w:hAnsi="Times New Roman" w:cs="Times New Roman"/>
-          <w:lang w:val="en-US"/>
-        </w:rPr>
-        <w:tab/>
+        <w:t xml:space="preserve"> </w:t>
       </w:r>
       <w:r>
         <w:rPr>
@@ -3364,7 +3776,41 @@
           <w:bCs/>
           <w:lang w:val="en-US"/>
         </w:rPr>
-        <w:t>Reason for Error</w:t>
+        <w:drawing>
+          <wp:inline distT="0" distB="0" distL="0" distR="0" wp14:anchorId="392234CD" wp14:editId="3C911E0C">
+            <wp:extent cx="5943600" cy="570230"/>
+            <wp:effectExtent l="0" t="0" r="0" b="1270"/>
+            <wp:docPr id="1290564789" name="Picture 1"/>
+            <wp:cNvGraphicFramePr>
+              <a:graphicFrameLocks xmlns:a="http://schemas.openxmlformats.org/drawingml/2006/main" noChangeAspect="1"/>
+            </wp:cNvGraphicFramePr>
+            <a:graphic xmlns:a="http://schemas.openxmlformats.org/drawingml/2006/main">
+              <a:graphicData uri="http://schemas.openxmlformats.org/drawingml/2006/picture">
+                <pic:pic xmlns:pic="http://schemas.openxmlformats.org/drawingml/2006/picture">
+                  <pic:nvPicPr>
+                    <pic:cNvPr id="1290564789" name=""/>
+                    <pic:cNvPicPr/>
+                  </pic:nvPicPr>
+                  <pic:blipFill>
+                    <a:blip r:embed="rId33"/>
+                    <a:stretch>
+                      <a:fillRect/>
+                    </a:stretch>
+                  </pic:blipFill>
+                  <pic:spPr>
+                    <a:xfrm>
+                      <a:off x="0" y="0"/>
+                      <a:ext cx="5943600" cy="570230"/>
+                    </a:xfrm>
+                    <a:prstGeom prst="rect">
+                      <a:avLst/>
+                    </a:prstGeom>
+                  </pic:spPr>
+                </pic:pic>
+              </a:graphicData>
+            </a:graphic>
+          </wp:inline>
+        </w:drawing>
       </w:r>
     </w:p>
     <w:p>
@@ -3382,6 +3828,7 @@
         </w:rPr>
         <w:tab/>
       </w:r>
+      <w:proofErr w:type="gramStart"/>
       <w:r>
         <w:rPr>
           <w:rFonts w:ascii="Times New Roman" w:hAnsi="Times New Roman" w:cs="Times New Roman"/>
@@ -3389,6 +3836,84 @@
           <w:bCs/>
           <w:lang w:val="en-US"/>
         </w:rPr>
+        <w:t>Reason</w:t>
+      </w:r>
+      <w:proofErr w:type="gramEnd"/>
+      <w:r>
+        <w:rPr>
+          <w:rFonts w:ascii="Times New Roman" w:hAnsi="Times New Roman" w:cs="Times New Roman"/>
+          <w:b/>
+          <w:bCs/>
+          <w:lang w:val="en-US"/>
+        </w:rPr>
+        <w:t xml:space="preserve"> for </w:t>
+      </w:r>
+      <w:r>
+        <w:rPr>
+          <w:rFonts w:ascii="Times New Roman" w:hAnsi="Times New Roman" w:cs="Times New Roman"/>
+          <w:b/>
+          <w:bCs/>
+          <w:lang w:val="en-US"/>
+        </w:rPr>
+        <w:t>Error</w:t>
+      </w:r>
+      <w:r>
+        <w:rPr>
+          <w:rFonts w:ascii="Times New Roman" w:hAnsi="Times New Roman" w:cs="Times New Roman"/>
+          <w:b/>
+          <w:bCs/>
+          <w:lang w:val="en-US"/>
+        </w:rPr>
+        <w:t xml:space="preserve"> </w:t>
+      </w:r>
+      <w:r>
+        <w:rPr>
+          <w:rFonts w:ascii="Times New Roman" w:hAnsi="Times New Roman" w:cs="Times New Roman"/>
+        </w:rPr>
+        <w:t xml:space="preserve">is that the code is incorrectly switching the </w:t>
+      </w:r>
+      <w:proofErr w:type="spellStart"/>
+      <w:r>
+        <w:rPr>
+          <w:rFonts w:ascii="Times New Roman" w:hAnsi="Times New Roman" w:cs="Times New Roman"/>
+        </w:rPr>
+        <w:t>data_type</w:t>
+      </w:r>
+      <w:proofErr w:type="spellEnd"/>
+      <w:r>
+        <w:rPr>
+          <w:rFonts w:ascii="Times New Roman" w:hAnsi="Times New Roman" w:cs="Times New Roman"/>
+        </w:rPr>
+        <w:t xml:space="preserve"> and </w:t>
+      </w:r>
+      <w:proofErr w:type="spellStart"/>
+      <w:r>
+        <w:rPr>
+          <w:rFonts w:ascii="Times New Roman" w:hAnsi="Times New Roman" w:cs="Times New Roman"/>
+        </w:rPr>
+        <w:t>process_type</w:t>
+      </w:r>
+      <w:proofErr w:type="spellEnd"/>
+      <w:r>
+        <w:rPr>
+          <w:rFonts w:ascii="Times New Roman" w:hAnsi="Times New Roman" w:cs="Times New Roman"/>
+        </w:rPr>
+        <w:t xml:space="preserve"> in the error message. This causes the system to interpret the wrong data as being invalid for a given process.</w:t>
+      </w:r>
+      <w:r>
+        <w:rPr>
+          <w:rFonts w:ascii="Times New Roman" w:hAnsi="Times New Roman" w:cs="Times New Roman"/>
+          <w:lang w:val="en-US"/>
+        </w:rPr>
+        <w:tab/>
+      </w:r>
+      <w:r>
+        <w:rPr>
+          <w:rFonts w:ascii="Times New Roman" w:hAnsi="Times New Roman" w:cs="Times New Roman"/>
+          <w:b/>
+          <w:bCs/>
+          <w:lang w:val="en-US"/>
+        </w:rPr>
         <w:t>Correction:</w:t>
       </w:r>
       <w:r>
@@ -3397,6 +3922,104 @@
           <w:lang w:val="en-US"/>
         </w:rPr>
         <w:t xml:space="preserve"> </w:t>
+      </w:r>
+      <w:r>
+        <w:rPr>
+          <w:rFonts w:ascii="Times New Roman" w:hAnsi="Times New Roman" w:cs="Times New Roman"/>
+          <w:lang w:val="en-US"/>
+        </w:rPr>
+        <w:t xml:space="preserve">Switched the </w:t>
+      </w:r>
+      <w:proofErr w:type="spellStart"/>
+      <w:r>
+        <w:rPr>
+          <w:rFonts w:ascii="Times New Roman" w:hAnsi="Times New Roman" w:cs="Times New Roman"/>
+          <w:lang w:val="en-US"/>
+        </w:rPr>
+        <w:t>r_</w:t>
+      </w:r>
+      <w:proofErr w:type="gramStart"/>
+      <w:r>
+        <w:rPr>
+          <w:rFonts w:ascii="Times New Roman" w:hAnsi="Times New Roman" w:cs="Times New Roman"/>
+          <w:lang w:val="en-US"/>
+        </w:rPr>
+        <w:t>gggs.process</w:t>
+      </w:r>
+      <w:proofErr w:type="gramEnd"/>
+      <w:r>
+        <w:rPr>
+          <w:rFonts w:ascii="Times New Roman" w:hAnsi="Times New Roman" w:cs="Times New Roman"/>
+          <w:lang w:val="en-US"/>
+        </w:rPr>
+        <w:t>_type</w:t>
+      </w:r>
+      <w:proofErr w:type="spellEnd"/>
+      <w:r>
+        <w:rPr>
+          <w:rFonts w:ascii="Times New Roman" w:hAnsi="Times New Roman" w:cs="Times New Roman"/>
+          <w:lang w:val="en-US"/>
+        </w:rPr>
+        <w:t xml:space="preserve"> with </w:t>
+      </w:r>
+      <w:proofErr w:type="spellStart"/>
+      <w:r>
+        <w:rPr>
+          <w:rFonts w:ascii="Times New Roman" w:hAnsi="Times New Roman" w:cs="Times New Roman"/>
+          <w:lang w:val="en-US"/>
+        </w:rPr>
+        <w:t>r_gggs.data_type</w:t>
+      </w:r>
+      <w:proofErr w:type="spellEnd"/>
+    </w:p>
+    <w:p>
+      <w:pPr>
+        <w:spacing w:line="480" w:lineRule="auto"/>
+        <w:rPr>
+          <w:rFonts w:ascii="Times New Roman" w:hAnsi="Times New Roman" w:cs="Times New Roman"/>
+          <w:lang w:val="en-US"/>
+        </w:rPr>
+      </w:pPr>
+      <w:r>
+        <w:rPr>
+          <w:rFonts w:ascii="Times New Roman" w:hAnsi="Times New Roman" w:cs="Times New Roman"/>
+          <w:lang w:val="en-US"/>
+        </w:rPr>
+        <w:drawing>
+          <wp:inline distT="0" distB="0" distL="0" distR="0" wp14:anchorId="460E06C5" wp14:editId="6FC4EADA">
+            <wp:extent cx="5943600" cy="439420"/>
+            <wp:effectExtent l="0" t="0" r="0" b="0"/>
+            <wp:docPr id="535775861" name="Picture 1"/>
+            <wp:cNvGraphicFramePr>
+              <a:graphicFrameLocks xmlns:a="http://schemas.openxmlformats.org/drawingml/2006/main" noChangeAspect="1"/>
+            </wp:cNvGraphicFramePr>
+            <a:graphic xmlns:a="http://schemas.openxmlformats.org/drawingml/2006/main">
+              <a:graphicData uri="http://schemas.openxmlformats.org/drawingml/2006/picture">
+                <pic:pic xmlns:pic="http://schemas.openxmlformats.org/drawingml/2006/picture">
+                  <pic:nvPicPr>
+                    <pic:cNvPr id="535775861" name=""/>
+                    <pic:cNvPicPr/>
+                  </pic:nvPicPr>
+                  <pic:blipFill>
+                    <a:blip r:embed="rId34"/>
+                    <a:stretch>
+                      <a:fillRect/>
+                    </a:stretch>
+                  </pic:blipFill>
+                  <pic:spPr>
+                    <a:xfrm>
+                      <a:off x="0" y="0"/>
+                      <a:ext cx="5943600" cy="439420"/>
+                    </a:xfrm>
+                    <a:prstGeom prst="rect">
+                      <a:avLst/>
+                    </a:prstGeom>
+                  </pic:spPr>
+                </pic:pic>
+              </a:graphicData>
+            </a:graphic>
+          </wp:inline>
+        </w:drawing>
       </w:r>
     </w:p>
     <w:p>
@@ -3418,6 +4041,7 @@
           <w:u w:val="single"/>
           <w:lang w:val="en-US"/>
         </w:rPr>
+        <w:lastRenderedPageBreak/>
         <w:t xml:space="preserve">Logical Error </w:t>
       </w:r>
       <w:r>
@@ -3433,6 +4057,32 @@
     </w:p>
     <w:p>
       <w:pPr>
+        <w:spacing w:after="0" w:line="480" w:lineRule="auto"/>
+        <w:ind w:firstLine="720"/>
+        <w:rPr>
+          <w:rFonts w:ascii="Times New Roman" w:hAnsi="Times New Roman" w:cs="Times New Roman"/>
+          <w:lang w:val="en-US"/>
+        </w:rPr>
+      </w:pPr>
+      <w:r>
+        <w:rPr>
+          <w:rFonts w:ascii="Times New Roman" w:hAnsi="Times New Roman" w:cs="Times New Roman"/>
+          <w:b/>
+          <w:bCs/>
+          <w:lang w:val="en-US"/>
+        </w:rPr>
+        <w:t>Expected Result:</w:t>
+      </w:r>
+      <w:r>
+        <w:rPr>
+          <w:rFonts w:ascii="Times New Roman" w:hAnsi="Times New Roman" w:cs="Times New Roman"/>
+          <w:lang w:val="en-US"/>
+        </w:rPr>
+        <w:t xml:space="preserve"> </w:t>
+      </w:r>
+    </w:p>
+    <w:p>
+      <w:pPr>
         <w:spacing w:line="480" w:lineRule="auto"/>
         <w:ind w:firstLine="720"/>
         <w:rPr>
@@ -3446,11 +4096,75 @@
       <w:r>
         <w:rPr>
           <w:rFonts w:ascii="Times New Roman" w:hAnsi="Times New Roman" w:cs="Times New Roman"/>
+          <w:lang w:val="en-US"/>
+        </w:rPr>
+        <w:drawing>
+          <wp:inline distT="0" distB="0" distL="0" distR="0" wp14:anchorId="0AEE03AA" wp14:editId="5591E767">
+            <wp:extent cx="4765964" cy="1136015"/>
+            <wp:effectExtent l="0" t="0" r="0" b="6985"/>
+            <wp:docPr id="1747620225" name="Picture 1" descr="A screenshot of a computer&#10;&#10;AI-generated content may be incorrect."/>
+            <wp:cNvGraphicFramePr>
+              <a:graphicFrameLocks xmlns:a="http://schemas.openxmlformats.org/drawingml/2006/main" noChangeAspect="1"/>
+            </wp:cNvGraphicFramePr>
+            <a:graphic xmlns:a="http://schemas.openxmlformats.org/drawingml/2006/main">
+              <a:graphicData uri="http://schemas.openxmlformats.org/drawingml/2006/picture">
+                <pic:pic xmlns:pic="http://schemas.openxmlformats.org/drawingml/2006/picture">
+                  <pic:nvPicPr>
+                    <pic:cNvPr id="1747620225" name="Picture 1" descr="A screenshot of a computer&#10;&#10;AI-generated content may be incorrect."/>
+                    <pic:cNvPicPr/>
+                  </pic:nvPicPr>
+                  <pic:blipFill rotWithShape="1">
+                    <a:blip r:embed="rId35"/>
+                    <a:srcRect r="19809" b="31792"/>
+                    <a:stretch/>
+                  </pic:blipFill>
+                  <pic:spPr bwMode="auto">
+                    <a:xfrm>
+                      <a:off x="0" y="0"/>
+                      <a:ext cx="4766207" cy="1136073"/>
+                    </a:xfrm>
+                    <a:prstGeom prst="rect">
+                      <a:avLst/>
+                    </a:prstGeom>
+                    <a:ln>
+                      <a:noFill/>
+                    </a:ln>
+                    <a:extLst>
+                      <a:ext uri="{53640926-AAD7-44D8-BBD7-CCE9431645EC}">
+                        <a14:shadowObscured xmlns:a14="http://schemas.microsoft.com/office/drawing/2010/main"/>
+                      </a:ext>
+                    </a:extLst>
+                  </pic:spPr>
+                </pic:pic>
+              </a:graphicData>
+            </a:graphic>
+          </wp:inline>
+        </w:drawing>
+      </w:r>
+    </w:p>
+    <w:p>
+      <w:pPr>
+        <w:spacing w:after="0" w:line="480" w:lineRule="auto"/>
+        <w:rPr>
+          <w:rFonts w:ascii="Times New Roman" w:hAnsi="Times New Roman" w:cs="Times New Roman"/>
+          <w:lang w:val="en-US"/>
+        </w:rPr>
+      </w:pPr>
+      <w:r>
+        <w:rPr>
+          <w:rFonts w:ascii="Times New Roman" w:hAnsi="Times New Roman" w:cs="Times New Roman"/>
+          <w:lang w:val="en-US"/>
+        </w:rPr>
+        <w:tab/>
+      </w:r>
+      <w:r>
+        <w:rPr>
+          <w:rFonts w:ascii="Times New Roman" w:hAnsi="Times New Roman" w:cs="Times New Roman"/>
           <w:b/>
           <w:bCs/>
           <w:lang w:val="en-US"/>
         </w:rPr>
-        <w:t>Expected Result:</w:t>
+        <w:t>Actual Result:</w:t>
       </w:r>
       <w:r>
         <w:rPr>
@@ -3470,44 +4184,92 @@
       </w:pPr>
       <w:r>
         <w:rPr>
-          <w:rFonts w:ascii="Times New Roman" w:hAnsi="Times New Roman" w:cs="Times New Roman"/>
-          <w:lang w:val="en-US"/>
-        </w:rPr>
-        <w:tab/>
-      </w:r>
-      <w:r>
+          <w:noProof/>
+        </w:rPr>
+        <w:drawing>
+          <wp:inline distT="0" distB="0" distL="0" distR="0" wp14:anchorId="4327A5E9" wp14:editId="3341D426">
+            <wp:extent cx="5410200" cy="1461135"/>
+            <wp:effectExtent l="0" t="0" r="0" b="5715"/>
+            <wp:docPr id="1925920617" name="Picture 1" descr="A screenshot of a computer&#10;&#10;AI-generated content may be incorrect."/>
+            <wp:cNvGraphicFramePr>
+              <a:graphicFrameLocks xmlns:a="http://schemas.openxmlformats.org/drawingml/2006/main" noChangeAspect="1"/>
+            </wp:cNvGraphicFramePr>
+            <a:graphic xmlns:a="http://schemas.openxmlformats.org/drawingml/2006/main">
+              <a:graphicData uri="http://schemas.openxmlformats.org/drawingml/2006/picture">
+                <pic:pic xmlns:pic="http://schemas.openxmlformats.org/drawingml/2006/picture">
+                  <pic:nvPicPr>
+                    <pic:cNvPr id="1925920617" name="Picture 1" descr="A screenshot of a computer&#10;&#10;AI-generated content may be incorrect."/>
+                    <pic:cNvPicPr>
+                      <a:picLocks noChangeAspect="1" noChangeArrowheads="1"/>
+                    </pic:cNvPicPr>
+                  </pic:nvPicPr>
+                  <pic:blipFill rotWithShape="1">
+                    <a:blip r:embed="rId36">
+                      <a:extLst>
+                        <a:ext uri="{28A0092B-C50C-407E-A947-70E740481C1C}">
+                          <a14:useLocalDpi xmlns:a14="http://schemas.microsoft.com/office/drawing/2010/main" val="0"/>
+                        </a:ext>
+                      </a:extLst>
+                    </a:blip>
+                    <a:srcRect r="8942" b="18978"/>
+                    <a:stretch/>
+                  </pic:blipFill>
+                  <pic:spPr bwMode="auto">
+                    <a:xfrm>
+                      <a:off x="0" y="0"/>
+                      <a:ext cx="5412125" cy="1461655"/>
+                    </a:xfrm>
+                    <a:prstGeom prst="rect">
+                      <a:avLst/>
+                    </a:prstGeom>
+                    <a:noFill/>
+                    <a:ln>
+                      <a:noFill/>
+                    </a:ln>
+                    <a:extLst>
+                      <a:ext uri="{53640926-AAD7-44D8-BBD7-CCE9431645EC}">
+                        <a14:shadowObscured xmlns:a14="http://schemas.microsoft.com/office/drawing/2010/main"/>
+                      </a:ext>
+                    </a:extLst>
+                  </pic:spPr>
+                </pic:pic>
+              </a:graphicData>
+            </a:graphic>
+          </wp:inline>
+        </w:drawing>
+      </w:r>
+    </w:p>
+    <w:p>
+      <w:pPr>
+        <w:spacing w:line="480" w:lineRule="auto"/>
         <w:rPr>
           <w:rFonts w:ascii="Times New Roman" w:hAnsi="Times New Roman" w:cs="Times New Roman"/>
           <w:b/>
           <w:bCs/>
           <w:lang w:val="en-US"/>
         </w:rPr>
-        <w:t>Actual Result:</w:t>
-      </w:r>
-      <w:r>
-        <w:rPr>
-          <w:rFonts w:ascii="Times New Roman" w:hAnsi="Times New Roman" w:cs="Times New Roman"/>
-          <w:lang w:val="en-US"/>
-        </w:rPr>
-        <w:t xml:space="preserve"> </w:t>
-      </w:r>
-    </w:p>
-    <w:p>
-      <w:pPr>
-        <w:spacing w:line="480" w:lineRule="auto"/>
+      </w:pPr>
+      <w:r>
+        <w:rPr>
+          <w:rFonts w:ascii="Times New Roman" w:hAnsi="Times New Roman" w:cs="Times New Roman"/>
+          <w:lang w:val="en-US"/>
+        </w:rPr>
+        <w:tab/>
+      </w:r>
+      <w:r>
         <w:rPr>
           <w:rFonts w:ascii="Times New Roman" w:hAnsi="Times New Roman" w:cs="Times New Roman"/>
           <w:b/>
           <w:bCs/>
           <w:lang w:val="en-US"/>
         </w:rPr>
-      </w:pPr>
-      <w:r>
-        <w:rPr>
-          <w:rFonts w:ascii="Times New Roman" w:hAnsi="Times New Roman" w:cs="Times New Roman"/>
-          <w:lang w:val="en-US"/>
-        </w:rPr>
-        <w:tab/>
+        <w:t>Code Section in Error:</w:t>
+      </w:r>
+      <w:r>
+        <w:rPr>
+          <w:noProof/>
+        </w:rPr>
+        <w:t xml:space="preserve"> </w:t>
       </w:r>
       <w:r>
         <w:rPr>
@@ -3516,26 +4278,137 @@
           <w:bCs/>
           <w:lang w:val="en-US"/>
         </w:rPr>
-        <w:t>Code Section in Error:</w:t>
-      </w:r>
-    </w:p>
-    <w:p>
-      <w:pPr>
-        <w:spacing w:line="480" w:lineRule="auto"/>
+        <w:drawing>
+          <wp:inline distT="0" distB="0" distL="0" distR="0" wp14:anchorId="348CC019" wp14:editId="68F0A851">
+            <wp:extent cx="5721927" cy="2653116"/>
+            <wp:effectExtent l="0" t="0" r="0" b="0"/>
+            <wp:docPr id="1567180457" name="Picture 1" descr="A screenshot of a computer program&#10;&#10;AI-generated content may be incorrect."/>
+            <wp:cNvGraphicFramePr>
+              <a:graphicFrameLocks xmlns:a="http://schemas.openxmlformats.org/drawingml/2006/main" noChangeAspect="1"/>
+            </wp:cNvGraphicFramePr>
+            <a:graphic xmlns:a="http://schemas.openxmlformats.org/drawingml/2006/main">
+              <a:graphicData uri="http://schemas.openxmlformats.org/drawingml/2006/picture">
+                <pic:pic xmlns:pic="http://schemas.openxmlformats.org/drawingml/2006/picture">
+                  <pic:nvPicPr>
+                    <pic:cNvPr id="1567180457" name="Picture 1" descr="A screenshot of a computer program&#10;&#10;AI-generated content may be incorrect."/>
+                    <pic:cNvPicPr/>
+                  </pic:nvPicPr>
+                  <pic:blipFill>
+                    <a:blip r:embed="rId37"/>
+                    <a:stretch>
+                      <a:fillRect/>
+                    </a:stretch>
+                  </pic:blipFill>
+                  <pic:spPr>
+                    <a:xfrm>
+                      <a:off x="0" y="0"/>
+                      <a:ext cx="5725383" cy="2654719"/>
+                    </a:xfrm>
+                    <a:prstGeom prst="rect">
+                      <a:avLst/>
+                    </a:prstGeom>
+                  </pic:spPr>
+                </pic:pic>
+              </a:graphicData>
+            </a:graphic>
+          </wp:inline>
+        </w:drawing>
+      </w:r>
+    </w:p>
+    <w:p>
+      <w:pPr>
+        <w:spacing w:line="480" w:lineRule="auto"/>
+        <w:rPr>
+          <w:rFonts w:ascii="Times New Roman" w:hAnsi="Times New Roman" w:cs="Times New Roman"/>
+          <w:lang w:val="en-US"/>
+        </w:rPr>
+      </w:pPr>
+      <w:r>
+        <w:rPr>
+          <w:rFonts w:ascii="Times New Roman" w:hAnsi="Times New Roman" w:cs="Times New Roman"/>
+          <w:lang w:val="en-US"/>
+        </w:rPr>
+        <w:tab/>
+      </w:r>
+      <w:r>
         <w:rPr>
           <w:rFonts w:ascii="Times New Roman" w:hAnsi="Times New Roman" w:cs="Times New Roman"/>
           <w:b/>
           <w:bCs/>
           <w:lang w:val="en-US"/>
         </w:rPr>
-      </w:pPr>
-      <w:r>
-        <w:rPr>
-          <w:rFonts w:ascii="Times New Roman" w:hAnsi="Times New Roman" w:cs="Times New Roman"/>
-          <w:lang w:val="en-US"/>
-        </w:rPr>
-        <w:tab/>
-      </w:r>
+        <w:t>Reason for Error</w:t>
+      </w:r>
+      <w:r>
+        <w:rPr>
+          <w:rFonts w:ascii="Times New Roman" w:hAnsi="Times New Roman" w:cs="Times New Roman"/>
+          <w:lang w:val="en-US"/>
+        </w:rPr>
+        <w:t xml:space="preserve"> </w:t>
+      </w:r>
+      <w:r>
+        <w:rPr>
+          <w:rFonts w:ascii="Times New Roman" w:hAnsi="Times New Roman" w:cs="Times New Roman"/>
+          <w:lang w:val="en-US"/>
+        </w:rPr>
+        <w:t xml:space="preserve">The error occurs because the </w:t>
+      </w:r>
+      <w:proofErr w:type="spellStart"/>
+      <w:r>
+        <w:rPr>
+          <w:rFonts w:ascii="Times New Roman" w:hAnsi="Times New Roman" w:cs="Times New Roman"/>
+          <w:lang w:val="en-US"/>
+        </w:rPr>
+        <w:t>StockID</w:t>
+      </w:r>
+      <w:proofErr w:type="spellEnd"/>
+      <w:r>
+        <w:rPr>
+          <w:rFonts w:ascii="Times New Roman" w:hAnsi="Times New Roman" w:cs="Times New Roman"/>
+          <w:lang w:val="en-US"/>
+        </w:rPr>
+        <w:t xml:space="preserve"> is generated </w:t>
+      </w:r>
+      <w:r>
+        <w:rPr>
+          <w:rFonts w:ascii="Times New Roman" w:hAnsi="Times New Roman" w:cs="Times New Roman"/>
+          <w:lang w:val="en-US"/>
+        </w:rPr>
+        <w:t>using. NEXTVAL</w:t>
+      </w:r>
+      <w:r>
+        <w:rPr>
+          <w:rFonts w:ascii="Times New Roman" w:hAnsi="Times New Roman" w:cs="Times New Roman"/>
+          <w:lang w:val="en-US"/>
+        </w:rPr>
+        <w:t xml:space="preserve">, which automatically increments each time it's called. This can cause gaps in the </w:t>
+      </w:r>
+      <w:proofErr w:type="spellStart"/>
+      <w:r>
+        <w:rPr>
+          <w:rFonts w:ascii="Times New Roman" w:hAnsi="Times New Roman" w:cs="Times New Roman"/>
+          <w:lang w:val="en-US"/>
+        </w:rPr>
+        <w:t>StockID</w:t>
+      </w:r>
+      <w:proofErr w:type="spellEnd"/>
+      <w:r>
+        <w:rPr>
+          <w:rFonts w:ascii="Times New Roman" w:hAnsi="Times New Roman" w:cs="Times New Roman"/>
+          <w:lang w:val="en-US"/>
+        </w:rPr>
+        <w:t xml:space="preserve"> sequence.</w:t>
+      </w:r>
+    </w:p>
+    <w:p>
+      <w:pPr>
+        <w:spacing w:line="480" w:lineRule="auto"/>
+        <w:ind w:firstLine="720"/>
+        <w:rPr>
+          <w:rFonts w:ascii="Times New Roman" w:hAnsi="Times New Roman" w:cs="Times New Roman"/>
+          <w:lang w:val="en-US"/>
+        </w:rPr>
+      </w:pPr>
       <w:r>
         <w:rPr>
           <w:rFonts w:ascii="Times New Roman" w:hAnsi="Times New Roman" w:cs="Times New Roman"/>
@@ -3543,131 +4416,177 @@
           <w:bCs/>
           <w:lang w:val="en-US"/>
         </w:rPr>
-        <w:t>Reason for Error</w:t>
-      </w:r>
-    </w:p>
-    <w:p>
-      <w:pPr>
-        <w:spacing w:line="480" w:lineRule="auto"/>
-        <w:rPr>
-          <w:rFonts w:ascii="Times New Roman" w:hAnsi="Times New Roman" w:cs="Times New Roman"/>
-          <w:lang w:val="en-US"/>
-        </w:rPr>
-      </w:pPr>
-      <w:r>
-        <w:rPr>
-          <w:rFonts w:ascii="Times New Roman" w:hAnsi="Times New Roman" w:cs="Times New Roman"/>
-          <w:lang w:val="en-US"/>
-        </w:rPr>
-        <w:tab/>
-      </w:r>
-      <w:r>
+        <w:lastRenderedPageBreak/>
+        <w:t>Correction:</w:t>
+      </w:r>
+      <w:r>
+        <w:rPr>
+          <w:rFonts w:ascii="Times New Roman" w:hAnsi="Times New Roman" w:cs="Times New Roman"/>
+          <w:lang w:val="en-US"/>
+        </w:rPr>
+        <w:t xml:space="preserve"> </w:t>
+      </w:r>
+      <w:r>
+        <w:rPr>
+          <w:rFonts w:ascii="Times New Roman" w:hAnsi="Times New Roman" w:cs="Times New Roman"/>
+          <w:lang w:val="en-US"/>
+        </w:rPr>
+        <w:t xml:space="preserve">This correction checks the stock table to see if the </w:t>
+      </w:r>
+      <w:r>
+        <w:rPr>
+          <w:rFonts w:ascii="Times New Roman" w:hAnsi="Times New Roman" w:cs="Times New Roman"/>
+          <w:lang w:val="en-US"/>
+        </w:rPr>
+        <w:t>stock</w:t>
+      </w:r>
+      <w:r>
+        <w:rPr>
+          <w:rFonts w:ascii="Times New Roman" w:hAnsi="Times New Roman" w:cs="Times New Roman"/>
+          <w:lang w:val="en-US"/>
+        </w:rPr>
+        <w:t xml:space="preserve"> exists before executing the NEXTVAL, ensuring the sequence is correct when inserting a new stock item into the table.</w:t>
+      </w:r>
+    </w:p>
+    <w:p>
+      <w:pPr>
+        <w:spacing w:line="480" w:lineRule="auto"/>
+        <w:rPr>
+          <w:rFonts w:ascii="Times New Roman" w:hAnsi="Times New Roman" w:cs="Times New Roman"/>
+          <w:lang w:val="en-US"/>
+        </w:rPr>
+      </w:pPr>
+      <w:r>
+        <w:rPr>
+          <w:rFonts w:ascii="Times New Roman" w:hAnsi="Times New Roman" w:cs="Times New Roman"/>
+          <w:lang w:val="en-US"/>
+        </w:rPr>
+        <w:drawing>
+          <wp:inline distT="0" distB="0" distL="0" distR="0" wp14:anchorId="47FAA478" wp14:editId="47DC4580">
+            <wp:extent cx="5943600" cy="4308475"/>
+            <wp:effectExtent l="0" t="0" r="0" b="0"/>
+            <wp:docPr id="1967594591" name="Picture 1" descr="A screenshot of a computer program&#10;&#10;AI-generated content may be incorrect."/>
+            <wp:cNvGraphicFramePr>
+              <a:graphicFrameLocks xmlns:a="http://schemas.openxmlformats.org/drawingml/2006/main" noChangeAspect="1"/>
+            </wp:cNvGraphicFramePr>
+            <a:graphic xmlns:a="http://schemas.openxmlformats.org/drawingml/2006/main">
+              <a:graphicData uri="http://schemas.openxmlformats.org/drawingml/2006/picture">
+                <pic:pic xmlns:pic="http://schemas.openxmlformats.org/drawingml/2006/picture">
+                  <pic:nvPicPr>
+                    <pic:cNvPr id="1967594591" name="Picture 1" descr="A screenshot of a computer program&#10;&#10;AI-generated content may be incorrect."/>
+                    <pic:cNvPicPr/>
+                  </pic:nvPicPr>
+                  <pic:blipFill>
+                    <a:blip r:embed="rId38"/>
+                    <a:stretch>
+                      <a:fillRect/>
+                    </a:stretch>
+                  </pic:blipFill>
+                  <pic:spPr>
+                    <a:xfrm>
+                      <a:off x="0" y="0"/>
+                      <a:ext cx="5943600" cy="4308475"/>
+                    </a:xfrm>
+                    <a:prstGeom prst="rect">
+                      <a:avLst/>
+                    </a:prstGeom>
+                  </pic:spPr>
+                </pic:pic>
+              </a:graphicData>
+            </a:graphic>
+          </wp:inline>
+        </w:drawing>
+      </w:r>
+    </w:p>
+    <w:p>
+      <w:pPr>
+        <w:spacing w:line="480" w:lineRule="auto"/>
+        <w:rPr>
+          <w:rFonts w:ascii="Times New Roman" w:hAnsi="Times New Roman" w:cs="Times New Roman"/>
+          <w:lang w:val="en-US"/>
+        </w:rPr>
+      </w:pPr>
+    </w:p>
+    <w:p>
+      <w:pPr>
+        <w:spacing w:line="480" w:lineRule="auto"/>
+        <w:rPr>
+          <w:rFonts w:ascii="Times New Roman" w:hAnsi="Times New Roman" w:cs="Times New Roman"/>
+          <w:lang w:val="en-US"/>
+        </w:rPr>
+      </w:pPr>
+    </w:p>
+    <w:p>
+      <w:pPr>
+        <w:spacing w:line="480" w:lineRule="auto"/>
+        <w:rPr>
+          <w:rFonts w:ascii="Times New Roman" w:hAnsi="Times New Roman" w:cs="Times New Roman"/>
+          <w:lang w:val="en-US"/>
+        </w:rPr>
+      </w:pPr>
+    </w:p>
+    <w:p>
+      <w:pPr>
+        <w:spacing w:line="480" w:lineRule="auto"/>
+        <w:rPr>
+          <w:rFonts w:ascii="Times New Roman" w:hAnsi="Times New Roman" w:cs="Times New Roman"/>
+          <w:lang w:val="en-US"/>
+        </w:rPr>
+      </w:pPr>
+    </w:p>
+    <w:p>
+      <w:pPr>
+        <w:spacing w:line="480" w:lineRule="auto"/>
+        <w:rPr>
+          <w:rFonts w:ascii="Times New Roman" w:hAnsi="Times New Roman" w:cs="Times New Roman"/>
+          <w:lang w:val="en-US"/>
+        </w:rPr>
+      </w:pPr>
+    </w:p>
+    <w:p>
+      <w:pPr>
+        <w:spacing w:line="480" w:lineRule="auto"/>
+        <w:rPr>
+          <w:rFonts w:ascii="Times New Roman" w:hAnsi="Times New Roman" w:cs="Times New Roman"/>
+          <w:lang w:val="en-US"/>
+        </w:rPr>
+      </w:pPr>
+    </w:p>
+    <w:p>
+      <w:pPr>
+        <w:spacing w:line="480" w:lineRule="auto"/>
+        <w:rPr>
+          <w:rFonts w:ascii="Times New Roman" w:hAnsi="Times New Roman" w:cs="Times New Roman"/>
+          <w:lang w:val="en-US"/>
+        </w:rPr>
+      </w:pPr>
+    </w:p>
+    <w:p>
+      <w:pPr>
+        <w:spacing w:line="480" w:lineRule="auto"/>
+        <w:rPr>
+          <w:rFonts w:ascii="Times New Roman" w:hAnsi="Times New Roman" w:cs="Times New Roman"/>
+          <w:lang w:val="en-US"/>
+        </w:rPr>
+      </w:pPr>
+    </w:p>
+    <w:p>
+      <w:pPr>
+        <w:spacing w:line="480" w:lineRule="auto"/>
         <w:rPr>
           <w:rFonts w:ascii="Times New Roman" w:hAnsi="Times New Roman" w:cs="Times New Roman"/>
           <w:b/>
           <w:bCs/>
           <w:lang w:val="en-US"/>
         </w:rPr>
-        <w:t>Correction:</w:t>
-      </w:r>
-      <w:r>
-        <w:rPr>
-          <w:rFonts w:ascii="Times New Roman" w:hAnsi="Times New Roman" w:cs="Times New Roman"/>
-          <w:lang w:val="en-US"/>
-        </w:rPr>
-        <w:t xml:space="preserve"> </w:t>
-      </w:r>
-    </w:p>
-    <w:p>
-      <w:pPr>
-        <w:spacing w:line="480" w:lineRule="auto"/>
-        <w:rPr>
-          <w:rFonts w:ascii="Times New Roman" w:hAnsi="Times New Roman" w:cs="Times New Roman"/>
-          <w:lang w:val="en-US"/>
-        </w:rPr>
-      </w:pPr>
-    </w:p>
-    <w:p>
-      <w:pPr>
-        <w:spacing w:line="480" w:lineRule="auto"/>
-        <w:rPr>
-          <w:rFonts w:ascii="Times New Roman" w:hAnsi="Times New Roman" w:cs="Times New Roman"/>
-          <w:lang w:val="en-US"/>
-        </w:rPr>
-      </w:pPr>
-    </w:p>
-    <w:p>
-      <w:pPr>
-        <w:spacing w:line="480" w:lineRule="auto"/>
-        <w:rPr>
-          <w:rFonts w:ascii="Times New Roman" w:hAnsi="Times New Roman" w:cs="Times New Roman"/>
-          <w:lang w:val="en-US"/>
-        </w:rPr>
-      </w:pPr>
-    </w:p>
-    <w:p>
-      <w:pPr>
-        <w:spacing w:line="480" w:lineRule="auto"/>
-        <w:rPr>
-          <w:rFonts w:ascii="Times New Roman" w:hAnsi="Times New Roman" w:cs="Times New Roman"/>
-          <w:lang w:val="en-US"/>
-        </w:rPr>
-      </w:pPr>
-    </w:p>
-    <w:p>
-      <w:pPr>
-        <w:spacing w:line="480" w:lineRule="auto"/>
-        <w:rPr>
-          <w:rFonts w:ascii="Times New Roman" w:hAnsi="Times New Roman" w:cs="Times New Roman"/>
-          <w:lang w:val="en-US"/>
-        </w:rPr>
-      </w:pPr>
-    </w:p>
-    <w:p>
-      <w:pPr>
-        <w:spacing w:line="480" w:lineRule="auto"/>
-        <w:rPr>
-          <w:rFonts w:ascii="Times New Roman" w:hAnsi="Times New Roman" w:cs="Times New Roman"/>
-          <w:lang w:val="en-US"/>
-        </w:rPr>
-      </w:pPr>
-    </w:p>
-    <w:p>
-      <w:pPr>
-        <w:spacing w:line="480" w:lineRule="auto"/>
-        <w:rPr>
-          <w:rFonts w:ascii="Times New Roman" w:hAnsi="Times New Roman" w:cs="Times New Roman"/>
-          <w:lang w:val="en-US"/>
-        </w:rPr>
-      </w:pPr>
-    </w:p>
-    <w:p>
-      <w:pPr>
-        <w:spacing w:line="480" w:lineRule="auto"/>
-        <w:rPr>
-          <w:rFonts w:ascii="Times New Roman" w:hAnsi="Times New Roman" w:cs="Times New Roman"/>
-          <w:lang w:val="en-US"/>
-        </w:rPr>
-      </w:pPr>
-    </w:p>
-    <w:p>
-      <w:pPr>
-        <w:spacing w:line="480" w:lineRule="auto"/>
+      </w:pPr>
+      <w:r>
         <w:rPr>
           <w:rFonts w:ascii="Times New Roman" w:hAnsi="Times New Roman" w:cs="Times New Roman"/>
           <w:b/>
           <w:bCs/>
           <w:lang w:val="en-US"/>
         </w:rPr>
-      </w:pPr>
-      <w:r>
-        <w:rPr>
-          <w:rFonts w:ascii="Times New Roman" w:hAnsi="Times New Roman" w:cs="Times New Roman"/>
-          <w:b/>
-          <w:bCs/>
-          <w:lang w:val="en-US"/>
-        </w:rPr>
-        <w:lastRenderedPageBreak/>
         <w:t>Additional Recommendation:</w:t>
       </w:r>
     </w:p>

</xml_diff>